<commit_message>
Fehler behoben; Bericht fertiggestellt
</commit_message>
<xml_diff>
--- a/Berichte/DBI-Bericht_VI.docx
+++ b/Berichte/DBI-Bericht_VI.docx
@@ -1,6 +1,6 @@
 
 <file path=word/document.xml><?xml version="1.0" encoding="utf-8"?>
-<w:document xmlns:wpc="http://schemas.microsoft.com/office/word/2010/wordprocessingCanvas" xmlns:mc="http://schemas.openxmlformats.org/markup-compatibility/2006" xmlns:o="urn:schemas-microsoft-com:office:office" xmlns:r="http://schemas.openxmlformats.org/officeDocument/2006/relationships" xmlns:m="http://schemas.openxmlformats.org/officeDocument/2006/math" xmlns:v="urn:schemas-microsoft-com:vml" xmlns:wp14="http://schemas.microsoft.com/office/word/2010/wordprocessingDrawing" xmlns:wp="http://schemas.openxmlformats.org/drawingml/2006/wordprocessingDrawing" xmlns:w10="urn:schemas-microsoft-com:office:word" xmlns:w="http://schemas.openxmlformats.org/wordprocessingml/2006/main" xmlns:w14="http://schemas.microsoft.com/office/word/2010/wordml" xmlns:w15="http://schemas.microsoft.com/office/word/2012/wordml" xmlns:wpg="http://schemas.microsoft.com/office/word/2010/wordprocessingGroup" xmlns:wpi="http://schemas.microsoft.com/office/word/2010/wordprocessingInk" xmlns:wne="http://schemas.microsoft.com/office/word/2006/wordml" xmlns:wps="http://schemas.microsoft.com/office/word/2010/wordprocessingShape" mc:Ignorable="w14 w15 wp14">
+<w:document xmlns:wpc="http://schemas.microsoft.com/office/word/2010/wordprocessingCanvas" xmlns:cx="http://schemas.microsoft.com/office/drawing/2014/chartex" xmlns:cx1="http://schemas.microsoft.com/office/drawing/2015/9/8/chartex" xmlns:cx2="http://schemas.microsoft.com/office/drawing/2015/10/21/chartex" xmlns:cx3="http://schemas.microsoft.com/office/drawing/2016/5/9/chartex" xmlns:cx4="http://schemas.microsoft.com/office/drawing/2016/5/10/chartex" xmlns:cx5="http://schemas.microsoft.com/office/drawing/2016/5/11/chartex" xmlns:cx6="http://schemas.microsoft.com/office/drawing/2016/5/12/chartex" xmlns:cx7="http://schemas.microsoft.com/office/drawing/2016/5/13/chartex" xmlns:cx8="http://schemas.microsoft.com/office/drawing/2016/5/14/chartex" xmlns:mc="http://schemas.openxmlformats.org/markup-compatibility/2006" xmlns:aink="http://schemas.microsoft.com/office/drawing/2016/ink" xmlns:am3d="http://schemas.microsoft.com/office/drawing/2017/model3d" xmlns:o="urn:schemas-microsoft-com:office:office" xmlns:r="http://schemas.openxmlformats.org/officeDocument/2006/relationships" xmlns:m="http://schemas.openxmlformats.org/officeDocument/2006/math" xmlns:v="urn:schemas-microsoft-com:vml" xmlns:wp14="http://schemas.microsoft.com/office/word/2010/wordprocessingDrawing" xmlns:wp="http://schemas.openxmlformats.org/drawingml/2006/wordprocessingDrawing" xmlns:w10="urn:schemas-microsoft-com:office:word" xmlns:w="http://schemas.openxmlformats.org/wordprocessingml/2006/main" xmlns:w14="http://schemas.microsoft.com/office/word/2010/wordml" xmlns:w15="http://schemas.microsoft.com/office/word/2012/wordml" xmlns:w16cid="http://schemas.microsoft.com/office/word/2016/wordml/cid" xmlns:w16se="http://schemas.microsoft.com/office/word/2015/wordml/symex" xmlns:wpg="http://schemas.microsoft.com/office/word/2010/wordprocessingGroup" xmlns:wpi="http://schemas.microsoft.com/office/word/2010/wordprocessingInk" xmlns:wne="http://schemas.microsoft.com/office/word/2006/wordml" xmlns:wps="http://schemas.microsoft.com/office/word/2010/wordprocessingShape" mc:Ignorable="w14 w15 w16se w16cid wp14">
   <w:body>
     <w:p>
       <w:pPr>
@@ -37,7 +37,7 @@
           <w:lang w:val="de-AT" w:eastAsia="de-AT"/>
         </w:rPr>
         <w:drawing>
-          <wp:anchor distT="0" distB="0" distL="114300" distR="114300" simplePos="0" relativeHeight="251668480" behindDoc="0" locked="0" layoutInCell="1" allowOverlap="1" wp14:anchorId="29FD2684" wp14:editId="6FBB56C3">
+          <wp:anchor distT="0" distB="0" distL="114300" distR="114300" simplePos="0" relativeHeight="251668480" behindDoc="0" locked="0" layoutInCell="1" allowOverlap="1" wp14:anchorId="60372F53" wp14:editId="401F6DA0">
             <wp:simplePos x="0" y="0"/>
             <wp:positionH relativeFrom="column">
               <wp:posOffset>4504055</wp:posOffset>
@@ -99,7 +99,7 @@
           <w:lang w:val="de-AT" w:eastAsia="de-AT"/>
         </w:rPr>
         <w:drawing>
-          <wp:anchor distT="0" distB="0" distL="114300" distR="114300" simplePos="0" relativeHeight="251666432" behindDoc="0" locked="0" layoutInCell="1" allowOverlap="1" wp14:anchorId="00FC7B9E" wp14:editId="711F0AC7">
+          <wp:anchor distT="0" distB="0" distL="114300" distR="114300" simplePos="0" relativeHeight="251666432" behindDoc="0" locked="0" layoutInCell="1" allowOverlap="1" wp14:anchorId="10BD713D" wp14:editId="4EADEA08">
             <wp:simplePos x="0" y="0"/>
             <wp:positionH relativeFrom="column">
               <wp:posOffset>-12700</wp:posOffset>
@@ -238,7 +238,7 @@
         <mc:AlternateContent>
           <mc:Choice Requires="wps">
             <w:drawing>
-              <wp:anchor distT="0" distB="0" distL="114300" distR="114300" simplePos="0" relativeHeight="251673600" behindDoc="0" locked="0" layoutInCell="1" allowOverlap="1" wp14:anchorId="16DC997C" wp14:editId="27F8E8D7">
+              <wp:anchor distT="0" distB="0" distL="114300" distR="114300" simplePos="0" relativeHeight="251673600" behindDoc="0" locked="0" layoutInCell="1" allowOverlap="1" wp14:anchorId="00F80994" wp14:editId="46942FFB">
                 <wp:simplePos x="0" y="0"/>
                 <wp:positionH relativeFrom="column">
                   <wp:posOffset>53340</wp:posOffset>
@@ -290,7 +290,7 @@
               </wp:anchor>
             </w:drawing>
           </mc:Choice>
-          <mc:Fallback xmlns:cx="http://schemas.microsoft.com/office/drawing/2014/chartex" xmlns:cx1="http://schemas.microsoft.com/office/drawing/2015/9/8/chartex" xmlns:cx2="http://schemas.microsoft.com/office/drawing/2015/10/21/chartex" xmlns:cx3="http://schemas.microsoft.com/office/drawing/2016/5/9/chartex" xmlns:cx4="http://schemas.microsoft.com/office/drawing/2016/5/10/chartex" xmlns:cx5="http://schemas.microsoft.com/office/drawing/2016/5/11/chartex" xmlns:cx6="http://schemas.microsoft.com/office/drawing/2016/5/12/chartex" xmlns:cx7="http://schemas.microsoft.com/office/drawing/2016/5/13/chartex" xmlns:cx8="http://schemas.microsoft.com/office/drawing/2016/5/14/chartex" xmlns:aink="http://schemas.microsoft.com/office/drawing/2016/ink" xmlns:am3d="http://schemas.microsoft.com/office/drawing/2017/model3d" xmlns:w16cid="http://schemas.microsoft.com/office/word/2016/wordml/cid" xmlns:w16se="http://schemas.microsoft.com/office/word/2015/wordml/symex">
+          <mc:Fallback>
             <w:pict>
               <v:line w14:anchorId="724BB542" id="Gerade Verbindung 31" o:spid="_x0000_s1026" style="position:absolute;z-index:251673600;visibility:visible;mso-wrap-style:square;mso-wrap-distance-left:9pt;mso-wrap-distance-top:0;mso-wrap-distance-right:9pt;mso-wrap-distance-bottom:0;mso-position-horizontal:absolute;mso-position-horizontal-relative:text;mso-position-vertical:absolute;mso-position-vertical-relative:text" from="4.2pt,489.1pt" to="426.45pt,489.1pt" o:gfxdata="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" strokecolor="black [3213]"/>
             </w:pict>
@@ -305,7 +305,7 @@
         <mc:AlternateContent>
           <mc:Choice Requires="wps">
             <w:drawing>
-              <wp:anchor distT="0" distB="0" distL="114300" distR="114300" simplePos="0" relativeHeight="251670528" behindDoc="0" locked="0" layoutInCell="1" allowOverlap="1" wp14:anchorId="5A8F8DD5" wp14:editId="50411BD0">
+              <wp:anchor distT="0" distB="0" distL="114300" distR="114300" simplePos="0" relativeHeight="251670528" behindDoc="0" locked="0" layoutInCell="1" allowOverlap="1" wp14:anchorId="3E019962" wp14:editId="5E662ACD">
                 <wp:simplePos x="0" y="0"/>
                 <wp:positionH relativeFrom="column">
                   <wp:posOffset>-174625</wp:posOffset>
@@ -375,9 +375,9 @@
               </wp:anchor>
             </w:drawing>
           </mc:Choice>
-          <mc:Fallback xmlns:cx="http://schemas.microsoft.com/office/drawing/2014/chartex" xmlns:cx1="http://schemas.microsoft.com/office/drawing/2015/9/8/chartex" xmlns:cx2="http://schemas.microsoft.com/office/drawing/2015/10/21/chartex" xmlns:cx3="http://schemas.microsoft.com/office/drawing/2016/5/9/chartex" xmlns:cx4="http://schemas.microsoft.com/office/drawing/2016/5/10/chartex" xmlns:cx5="http://schemas.microsoft.com/office/drawing/2016/5/11/chartex" xmlns:cx6="http://schemas.microsoft.com/office/drawing/2016/5/12/chartex" xmlns:cx7="http://schemas.microsoft.com/office/drawing/2016/5/13/chartex" xmlns:cx8="http://schemas.microsoft.com/office/drawing/2016/5/14/chartex" xmlns:aink="http://schemas.microsoft.com/office/drawing/2016/ink" xmlns:am3d="http://schemas.microsoft.com/office/drawing/2017/model3d" xmlns:w16cid="http://schemas.microsoft.com/office/word/2016/wordml/cid" xmlns:w16se="http://schemas.microsoft.com/office/word/2015/wordml/symex">
+          <mc:Fallback>
             <w:pict>
-              <v:shapetype w14:anchorId="5A8F8DD5" id="_x0000_t202" coordsize="21600,21600" o:spt="202" path="m,l,21600r21600,l21600,xe">
+              <v:shapetype w14:anchorId="3E019962" id="_x0000_t202" coordsize="21600,21600" o:spt="202" path="m,l,21600r21600,l21600,xe">
                 <v:stroke joinstyle="miter"/>
                 <v:path gradientshapeok="t" o:connecttype="rect"/>
               </v:shapetype>
@@ -402,7 +402,7 @@
         <mc:AlternateContent>
           <mc:Choice Requires="wps">
             <w:drawing>
-              <wp:anchor distT="0" distB="0" distL="114300" distR="114300" simplePos="0" relativeHeight="251683840" behindDoc="0" locked="0" layoutInCell="1" allowOverlap="1" wp14:anchorId="20BEB4DE" wp14:editId="4F2D632B">
+              <wp:anchor distT="0" distB="0" distL="114300" distR="114300" simplePos="0" relativeHeight="251683840" behindDoc="0" locked="0" layoutInCell="1" allowOverlap="1" wp14:anchorId="1084F163" wp14:editId="572D208E">
                 <wp:simplePos x="0" y="0"/>
                 <wp:positionH relativeFrom="column">
                   <wp:posOffset>-203200</wp:posOffset>
@@ -504,9 +504,9 @@
               </wp:anchor>
             </w:drawing>
           </mc:Choice>
-          <mc:Fallback xmlns:cx="http://schemas.microsoft.com/office/drawing/2014/chartex" xmlns:cx1="http://schemas.microsoft.com/office/drawing/2015/9/8/chartex" xmlns:cx2="http://schemas.microsoft.com/office/drawing/2015/10/21/chartex" xmlns:cx3="http://schemas.microsoft.com/office/drawing/2016/5/9/chartex" xmlns:cx4="http://schemas.microsoft.com/office/drawing/2016/5/10/chartex" xmlns:cx5="http://schemas.microsoft.com/office/drawing/2016/5/11/chartex" xmlns:cx6="http://schemas.microsoft.com/office/drawing/2016/5/12/chartex" xmlns:cx7="http://schemas.microsoft.com/office/drawing/2016/5/13/chartex" xmlns:cx8="http://schemas.microsoft.com/office/drawing/2016/5/14/chartex" xmlns:aink="http://schemas.microsoft.com/office/drawing/2016/ink" xmlns:am3d="http://schemas.microsoft.com/office/drawing/2017/model3d" xmlns:w16cid="http://schemas.microsoft.com/office/word/2016/wordml/cid" xmlns:w16se="http://schemas.microsoft.com/office/word/2015/wordml/symex">
+          <mc:Fallback>
             <w:pict>
-              <v:shape w14:anchorId="20BEB4DE" id="Text Box 190" o:spid="_x0000_s1027" type="#_x0000_t202" style="position:absolute;left:0;text-align:left;margin-left:-16pt;margin-top:258.2pt;width:213.75pt;height:117.75pt;z-index:251683840;visibility:visible;mso-wrap-style:square;mso-width-percent:0;mso-height-percent:0;mso-wrap-distance-left:9pt;mso-wrap-distance-top:0;mso-wrap-distance-right:9pt;mso-wrap-distance-bottom:0;mso-position-horizontal:absolute;mso-position-horizontal-relative:text;mso-position-vertical:absolute;mso-position-vertical-relative:text;mso-width-percent:0;mso-height-percent:0;mso-width-relative:page;mso-height-relative:page;v-text-anchor:top" o:gfxdata="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" stroked="f">
+              <v:shape w14:anchorId="1084F163" id="Text Box 190" o:spid="_x0000_s1027" type="#_x0000_t202" style="position:absolute;left:0;text-align:left;margin-left:-16pt;margin-top:258.2pt;width:213.75pt;height:117.75pt;z-index:251683840;visibility:visible;mso-wrap-style:square;mso-width-percent:0;mso-height-percent:0;mso-wrap-distance-left:9pt;mso-wrap-distance-top:0;mso-wrap-distance-right:9pt;mso-wrap-distance-bottom:0;mso-position-horizontal:absolute;mso-position-horizontal-relative:text;mso-position-vertical:absolute;mso-position-vertical-relative:text;mso-width-percent:0;mso-height-percent:0;mso-width-relative:page;mso-height-relative:page;v-text-anchor:top" o:gfxdata="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" stroked="f">
                 <v:textbox>
                   <w:txbxContent>
                     <w:p>
@@ -559,7 +559,7 @@
         <mc:AlternateContent>
           <mc:Choice Requires="wps">
             <w:drawing>
-              <wp:anchor distT="0" distB="0" distL="114300" distR="114300" simplePos="0" relativeHeight="251667456" behindDoc="0" locked="0" layoutInCell="1" allowOverlap="1" wp14:anchorId="64DD5B2B" wp14:editId="1AFF67BA">
+              <wp:anchor distT="0" distB="0" distL="114300" distR="114300" simplePos="0" relativeHeight="251667456" behindDoc="0" locked="0" layoutInCell="1" allowOverlap="1" wp14:anchorId="7946CD43" wp14:editId="2C3D6FD6">
                 <wp:simplePos x="0" y="0"/>
                 <wp:positionH relativeFrom="margin">
                   <wp:align>center</wp:align>
@@ -658,11 +658,7 @@
           </mc:Choice>
           <mc:Fallback>
             <w:pict>
-              <v:shapetype w14:anchorId="64DD5B2B" id="_x0000_t202" coordsize="21600,21600" o:spt="202" path="m,l,21600r21600,l21600,xe">
-                <v:stroke joinstyle="miter"/>
-                <v:path gradientshapeok="t" o:connecttype="rect"/>
-              </v:shapetype>
-              <v:shape id="Textfeld 27" o:spid="_x0000_s1028" type="#_x0000_t202" style="position:absolute;left:0;text-align:left;margin-left:0;margin-top:.95pt;width:291pt;height:225pt;z-index:251667456;visibility:visible;mso-wrap-style:square;mso-width-percent:0;mso-height-percent:0;mso-wrap-distance-left:9pt;mso-wrap-distance-top:0;mso-wrap-distance-right:9pt;mso-wrap-distance-bottom:0;mso-position-horizontal:center;mso-position-horizontal-relative:margin;mso-position-vertical:absolute;mso-position-vertical-relative:text;mso-width-percent:0;mso-height-percent:0;mso-width-relative:margin;mso-height-relative:margin;v-text-anchor:top" o:gfxdata="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" filled="f" stroked="f" strokeweight=".5pt">
+              <v:shape w14:anchorId="7946CD43" id="Textfeld 27" o:spid="_x0000_s1028" type="#_x0000_t202" style="position:absolute;left:0;text-align:left;margin-left:0;margin-top:.95pt;width:291pt;height:225pt;z-index:251667456;visibility:visible;mso-wrap-style:square;mso-width-percent:0;mso-height-percent:0;mso-wrap-distance-left:9pt;mso-wrap-distance-top:0;mso-wrap-distance-right:9pt;mso-wrap-distance-bottom:0;mso-position-horizontal:center;mso-position-horizontal-relative:margin;mso-position-vertical:absolute;mso-position-vertical-relative:text;mso-width-percent:0;mso-height-percent:0;mso-width-relative:margin;mso-height-relative:margin;v-text-anchor:top" o:gfxdata="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" filled="f" stroked="f" strokeweight=".5pt">
                 <v:textbox>
                   <w:txbxContent>
                     <w:p>
@@ -711,7 +707,7 @@
         <mc:AlternateContent>
           <mc:Choice Requires="wps">
             <w:drawing>
-              <wp:anchor distT="0" distB="0" distL="114300" distR="114300" simplePos="0" relativeHeight="251672576" behindDoc="0" locked="0" layoutInCell="1" allowOverlap="1" wp14:anchorId="533AFBA6" wp14:editId="18D4E82C">
+              <wp:anchor distT="0" distB="0" distL="114300" distR="114300" simplePos="0" relativeHeight="251672576" behindDoc="0" locked="0" layoutInCell="1" allowOverlap="1" wp14:anchorId="4BF83F2E" wp14:editId="0D9CAAC5">
                 <wp:simplePos x="0" y="0"/>
                 <wp:positionH relativeFrom="margin">
                   <wp:align>right</wp:align>
@@ -840,7 +836,7 @@
           </mc:Choice>
           <mc:Fallback>
             <w:pict>
-              <v:shape w14:anchorId="533AFBA6" id="_x0000_s1029" type="#_x0000_t202" style="position:absolute;left:0;text-align:left;margin-left:390.55pt;margin-top:453.95pt;width:441.75pt;height:55.5pt;z-index:251672576;visibility:visible;mso-wrap-style:square;mso-width-percent:0;mso-height-percent:0;mso-wrap-distance-left:9pt;mso-wrap-distance-top:0;mso-wrap-distance-right:9pt;mso-wrap-distance-bottom:0;mso-position-horizontal:right;mso-position-horizontal-relative:margin;mso-position-vertical:absolute;mso-position-vertical-relative:text;mso-width-percent:0;mso-height-percent:0;mso-width-relative:page;mso-height-relative:page;v-text-anchor:top" o:gfxdata="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" stroked="f">
+              <v:shape w14:anchorId="4BF83F2E" id="_x0000_s1029" type="#_x0000_t202" style="position:absolute;left:0;text-align:left;margin-left:390.55pt;margin-top:453.95pt;width:441.75pt;height:55.5pt;z-index:251672576;visibility:visible;mso-wrap-style:square;mso-width-percent:0;mso-height-percent:0;mso-wrap-distance-left:9pt;mso-wrap-distance-top:0;mso-wrap-distance-right:9pt;mso-wrap-distance-bottom:0;mso-position-horizontal:right;mso-position-horizontal-relative:margin;mso-position-vertical:absolute;mso-position-vertical-relative:text;mso-width-percent:0;mso-height-percent:0;mso-width-relative:page;mso-height-relative:page;v-text-anchor:top" o:gfxdata="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" stroked="f">
                 <v:textbox>
                   <w:txbxContent>
                     <w:p>
@@ -948,7 +944,7 @@
       <w:r>
         <w:fldChar w:fldCharType="separate"/>
       </w:r>
-      <w:hyperlink w:anchor="_Toc11600399" w:history="1">
+      <w:hyperlink w:anchor="_Toc12214032" w:history="1">
         <w:r>
           <w:rPr>
             <w:rStyle w:val="Hyperlink"/>
@@ -995,7 +991,7 @@
             <w:noProof/>
             <w:webHidden/>
           </w:rPr>
-          <w:instrText xml:space="preserve"> PAGEREF _Toc11600399 \h </w:instrText>
+          <w:instrText xml:space="preserve"> PAGEREF _Toc12214032 \h </w:instrText>
         </w:r>
         <w:r>
           <w:rPr>
@@ -1038,7 +1034,7 @@
           <w:lang w:val="de-AT" w:eastAsia="de-AT"/>
         </w:rPr>
       </w:pPr>
-      <w:hyperlink w:anchor="_Toc11600400" w:history="1">
+      <w:hyperlink w:anchor="_Toc12214033" w:history="1">
         <w:r>
           <w:rPr>
             <w:rStyle w:val="Hyperlink"/>
@@ -1085,7 +1081,7 @@
             <w:noProof/>
             <w:webHidden/>
           </w:rPr>
-          <w:instrText xml:space="preserve"> PAGEREF _Toc11600400 \h </w:instrText>
+          <w:instrText xml:space="preserve"> PAGEREF _Toc12214033 \h </w:instrText>
         </w:r>
         <w:r>
           <w:rPr>
@@ -1126,7 +1122,7 @@
           <w:lang w:val="de-AT" w:eastAsia="de-AT"/>
         </w:rPr>
       </w:pPr>
-      <w:hyperlink w:anchor="_Toc11600401" w:history="1">
+      <w:hyperlink w:anchor="_Toc12214034" w:history="1">
         <w:r>
           <w:rPr>
             <w:rStyle w:val="Hyperlink"/>
@@ -1171,269 +1167,7 @@
             <w:noProof/>
             <w:webHidden/>
           </w:rPr>
-          <w:instrText xml:space="preserve"> PAGEREF _Toc11600401 \h </w:instrText>
-        </w:r>
-        <w:r>
-          <w:rPr>
-            <w:noProof/>
-            <w:webHidden/>
-          </w:rPr>
-        </w:r>
-        <w:r>
-          <w:rPr>
-            <w:noProof/>
-            <w:webHidden/>
-          </w:rPr>
-          <w:fldChar w:fldCharType="separate"/>
-        </w:r>
-        <w:r>
-          <w:rPr>
-            <w:noProof/>
-            <w:webHidden/>
-          </w:rPr>
-          <w:t>2</w:t>
-        </w:r>
-        <w:r>
-          <w:rPr>
-            <w:noProof/>
-            <w:webHidden/>
-          </w:rPr>
-          <w:fldChar w:fldCharType="end"/>
-        </w:r>
-      </w:hyperlink>
-    </w:p>
-    <w:p>
-      <w:pPr>
-        <w:pStyle w:val="Verzeichnis2"/>
-        <w:rPr>
-          <w:rFonts w:asciiTheme="minorHAnsi" w:eastAsiaTheme="minorEastAsia" w:hAnsiTheme="minorHAnsi" w:cstheme="minorBidi"/>
-          <w:noProof/>
-          <w:szCs w:val="22"/>
-          <w:lang w:val="de-AT" w:eastAsia="de-AT"/>
-        </w:rPr>
-      </w:pPr>
-      <w:hyperlink w:anchor="_Toc11600402" w:history="1">
-        <w:r>
-          <w:rPr>
-            <w:rStyle w:val="Hyperlink"/>
-            <w:rFonts w:eastAsiaTheme="majorEastAsia"/>
-            <w:noProof/>
-          </w:rPr>
-          <w:t>2.2</w:t>
-        </w:r>
-        <w:r>
-          <w:rPr>
-            <w:rFonts w:asciiTheme="minorHAnsi" w:eastAsiaTheme="minorEastAsia" w:hAnsiTheme="minorHAnsi" w:cstheme="minorBidi"/>
-            <w:noProof/>
-            <w:szCs w:val="22"/>
-            <w:lang w:val="de-AT" w:eastAsia="de-AT"/>
-          </w:rPr>
-          <w:tab/>
-        </w:r>
-        <w:r>
-          <w:rPr>
-            <w:rStyle w:val="Hyperlink"/>
-            <w:rFonts w:eastAsiaTheme="majorEastAsia"/>
-            <w:noProof/>
-          </w:rPr>
-          <w:t>Sonstiges</w:t>
-        </w:r>
-        <w:r>
-          <w:rPr>
-            <w:noProof/>
-            <w:webHidden/>
-          </w:rPr>
-          <w:tab/>
-        </w:r>
-        <w:r>
-          <w:rPr>
-            <w:noProof/>
-            <w:webHidden/>
-          </w:rPr>
-          <w:fldChar w:fldCharType="begin"/>
-        </w:r>
-        <w:r>
-          <w:rPr>
-            <w:noProof/>
-            <w:webHidden/>
-          </w:rPr>
-          <w:instrText xml:space="preserve"> PAGEREF _Toc11600402 \h </w:instrText>
-        </w:r>
-        <w:r>
-          <w:rPr>
-            <w:noProof/>
-            <w:webHidden/>
-          </w:rPr>
-        </w:r>
-        <w:r>
-          <w:rPr>
-            <w:noProof/>
-            <w:webHidden/>
-          </w:rPr>
-          <w:fldChar w:fldCharType="separate"/>
-        </w:r>
-        <w:r>
-          <w:rPr>
-            <w:noProof/>
-            <w:webHidden/>
-          </w:rPr>
-          <w:t>2</w:t>
-        </w:r>
-        <w:r>
-          <w:rPr>
-            <w:noProof/>
-            <w:webHidden/>
-          </w:rPr>
-          <w:fldChar w:fldCharType="end"/>
-        </w:r>
-      </w:hyperlink>
-    </w:p>
-    <w:p>
-      <w:pPr>
-        <w:pStyle w:val="Verzeichnis3"/>
-        <w:rPr>
-          <w:rFonts w:asciiTheme="minorHAnsi" w:eastAsiaTheme="minorEastAsia" w:hAnsiTheme="minorHAnsi" w:cstheme="minorBidi"/>
-          <w:noProof/>
-          <w:sz w:val="22"/>
-          <w:szCs w:val="22"/>
-          <w:lang w:val="de-AT" w:eastAsia="de-AT"/>
-        </w:rPr>
-      </w:pPr>
-      <w:hyperlink w:anchor="_Toc11600403" w:history="1">
-        <w:r>
-          <w:rPr>
-            <w:rStyle w:val="Hyperlink"/>
-            <w:rFonts w:eastAsiaTheme="majorEastAsia"/>
-            <w:noProof/>
-          </w:rPr>
-          <w:t>2.2.1</w:t>
-        </w:r>
-        <w:r>
-          <w:rPr>
-            <w:rFonts w:asciiTheme="minorHAnsi" w:eastAsiaTheme="minorEastAsia" w:hAnsiTheme="minorHAnsi" w:cstheme="minorBidi"/>
-            <w:noProof/>
-            <w:sz w:val="22"/>
-            <w:szCs w:val="22"/>
-            <w:lang w:val="de-AT" w:eastAsia="de-AT"/>
-          </w:rPr>
-          <w:tab/>
-        </w:r>
-        <w:r>
-          <w:rPr>
-            <w:rStyle w:val="Hyperlink"/>
-            <w:rFonts w:eastAsiaTheme="majorEastAsia"/>
-            <w:noProof/>
-          </w:rPr>
-          <w:t>Technologien</w:t>
-        </w:r>
-        <w:r>
-          <w:rPr>
-            <w:noProof/>
-            <w:webHidden/>
-          </w:rPr>
-          <w:tab/>
-        </w:r>
-        <w:r>
-          <w:rPr>
-            <w:noProof/>
-            <w:webHidden/>
-          </w:rPr>
-          <w:fldChar w:fldCharType="begin"/>
-        </w:r>
-        <w:r>
-          <w:rPr>
-            <w:noProof/>
-            <w:webHidden/>
-          </w:rPr>
-          <w:instrText xml:space="preserve"> PAGEREF _Toc11600403 \h </w:instrText>
-        </w:r>
-        <w:r>
-          <w:rPr>
-            <w:noProof/>
-            <w:webHidden/>
-          </w:rPr>
-        </w:r>
-        <w:r>
-          <w:rPr>
-            <w:noProof/>
-            <w:webHidden/>
-          </w:rPr>
-          <w:fldChar w:fldCharType="separate"/>
-        </w:r>
-        <w:r>
-          <w:rPr>
-            <w:noProof/>
-            <w:webHidden/>
-          </w:rPr>
-          <w:t>2</w:t>
-        </w:r>
-        <w:r>
-          <w:rPr>
-            <w:noProof/>
-            <w:webHidden/>
-          </w:rPr>
-          <w:fldChar w:fldCharType="end"/>
-        </w:r>
-      </w:hyperlink>
-    </w:p>
-    <w:p>
-      <w:pPr>
-        <w:pStyle w:val="Verzeichnis3"/>
-        <w:rPr>
-          <w:rFonts w:asciiTheme="minorHAnsi" w:eastAsiaTheme="minorEastAsia" w:hAnsiTheme="minorHAnsi" w:cstheme="minorBidi"/>
-          <w:noProof/>
-          <w:sz w:val="22"/>
-          <w:szCs w:val="22"/>
-          <w:lang w:val="de-AT" w:eastAsia="de-AT"/>
-        </w:rPr>
-      </w:pPr>
-      <w:hyperlink w:anchor="_Toc11600404" w:history="1">
-        <w:r>
-          <w:rPr>
-            <w:rStyle w:val="Hyperlink"/>
-            <w:rFonts w:eastAsiaTheme="majorEastAsia"/>
-            <w:noProof/>
-          </w:rPr>
-          <w:t>2.2.2</w:t>
-        </w:r>
-        <w:r>
-          <w:rPr>
-            <w:rFonts w:asciiTheme="minorHAnsi" w:eastAsiaTheme="minorEastAsia" w:hAnsiTheme="minorHAnsi" w:cstheme="minorBidi"/>
-            <w:noProof/>
-            <w:sz w:val="22"/>
-            <w:szCs w:val="22"/>
-            <w:lang w:val="de-AT" w:eastAsia="de-AT"/>
-          </w:rPr>
-          <w:tab/>
-        </w:r>
-        <w:r>
-          <w:rPr>
-            <w:rStyle w:val="Hyperlink"/>
-            <w:rFonts w:eastAsiaTheme="majorEastAsia"/>
-            <w:noProof/>
-          </w:rPr>
-          <w:t>Dokumentation</w:t>
-        </w:r>
-        <w:r>
-          <w:rPr>
-            <w:noProof/>
-            <w:webHidden/>
-          </w:rPr>
-          <w:tab/>
-        </w:r>
-        <w:r>
-          <w:rPr>
-            <w:noProof/>
-            <w:webHidden/>
-          </w:rPr>
-          <w:fldChar w:fldCharType="begin"/>
-        </w:r>
-        <w:r>
-          <w:rPr>
-            <w:noProof/>
-            <w:webHidden/>
-          </w:rPr>
-          <w:instrText xml:space="preserve"> PAGEREF _Toc11600404 \h </w:instrText>
+          <w:instrText xml:space="preserve"> PAGEREF _Toc12214034 \h </w:instrText>
         </w:r>
         <w:r>
           <w:rPr>
@@ -1476,7 +1210,7 @@
           <w:lang w:val="de-AT" w:eastAsia="de-AT"/>
         </w:rPr>
       </w:pPr>
-      <w:hyperlink w:anchor="_Toc11600405" w:history="1">
+      <w:hyperlink w:anchor="_Toc12214035" w:history="1">
         <w:r>
           <w:rPr>
             <w:rStyle w:val="Hyperlink"/>
@@ -1523,7 +1257,7 @@
             <w:noProof/>
             <w:webHidden/>
           </w:rPr>
-          <w:instrText xml:space="preserve"> PAGEREF _Toc11600405 \h </w:instrText>
+          <w:instrText xml:space="preserve"> PAGEREF _Toc12214035 \h </w:instrText>
         </w:r>
         <w:r>
           <w:rPr>
@@ -1564,7 +1298,7 @@
           <w:lang w:val="de-AT" w:eastAsia="de-AT"/>
         </w:rPr>
       </w:pPr>
-      <w:hyperlink w:anchor="_Toc11600406" w:history="1">
+      <w:hyperlink w:anchor="_Toc12214036" w:history="1">
         <w:r>
           <w:rPr>
             <w:rStyle w:val="Hyperlink"/>
@@ -1609,7 +1343,7 @@
             <w:noProof/>
             <w:webHidden/>
           </w:rPr>
-          <w:instrText xml:space="preserve"> PAGEREF _Toc11600406 \h </w:instrText>
+          <w:instrText xml:space="preserve"> PAGEREF _Toc12214036 \h </w:instrText>
         </w:r>
         <w:r>
           <w:rPr>
@@ -1650,7 +1384,7 @@
           <w:lang w:val="de-AT" w:eastAsia="de-AT"/>
         </w:rPr>
       </w:pPr>
-      <w:hyperlink w:anchor="_Toc11600407" w:history="1">
+      <w:hyperlink w:anchor="_Toc12214037" w:history="1">
         <w:r>
           <w:rPr>
             <w:rStyle w:val="Hyperlink"/>
@@ -1695,7 +1429,7 @@
             <w:noProof/>
             <w:webHidden/>
           </w:rPr>
-          <w:instrText xml:space="preserve"> PAGEREF _Toc11600407 \h </w:instrText>
+          <w:instrText xml:space="preserve"> PAGEREF _Toc12214037 \h </w:instrText>
         </w:r>
         <w:r>
           <w:rPr>
@@ -1736,7 +1470,7 @@
           <w:lang w:val="de-AT" w:eastAsia="de-AT"/>
         </w:rPr>
       </w:pPr>
-      <w:hyperlink w:anchor="_Toc11600408" w:history="1">
+      <w:hyperlink w:anchor="_Toc12214038" w:history="1">
         <w:r>
           <w:rPr>
             <w:rStyle w:val="Hyperlink"/>
@@ -1781,7 +1515,7 @@
             <w:noProof/>
             <w:webHidden/>
           </w:rPr>
-          <w:instrText xml:space="preserve"> PAGEREF _Toc11600408 \h </w:instrText>
+          <w:instrText xml:space="preserve"> PAGEREF _Toc12214038 \h </w:instrText>
         </w:r>
         <w:r>
           <w:rPr>
@@ -1822,7 +1556,7 @@
           <w:lang w:val="de-AT" w:eastAsia="de-AT"/>
         </w:rPr>
       </w:pPr>
-      <w:hyperlink w:anchor="_Toc11600409" w:history="1">
+      <w:hyperlink w:anchor="_Toc12214039" w:history="1">
         <w:r>
           <w:rPr>
             <w:rStyle w:val="Hyperlink"/>
@@ -1867,7 +1601,7 @@
             <w:noProof/>
             <w:webHidden/>
           </w:rPr>
-          <w:instrText xml:space="preserve"> PAGEREF _Toc11600409 \h </w:instrText>
+          <w:instrText xml:space="preserve"> PAGEREF _Toc12214039 \h </w:instrText>
         </w:r>
         <w:r>
           <w:rPr>
@@ -1908,7 +1642,7 @@
           <w:lang w:val="de-AT" w:eastAsia="de-AT"/>
         </w:rPr>
       </w:pPr>
-      <w:hyperlink w:anchor="_Toc11600410" w:history="1">
+      <w:hyperlink w:anchor="_Toc12214040" w:history="1">
         <w:r>
           <w:rPr>
             <w:rStyle w:val="Hyperlink"/>
@@ -1932,7 +1666,7 @@
             <w:rFonts w:eastAsiaTheme="majorEastAsia"/>
             <w:noProof/>
           </w:rPr>
-          <w:t>Jakob Daniel Deubler (REST)</w:t>
+          <w:t>Jakob Deubler (REST)</w:t>
         </w:r>
         <w:r>
           <w:rPr>
@@ -1953,7 +1687,7 @@
             <w:noProof/>
             <w:webHidden/>
           </w:rPr>
-          <w:instrText xml:space="preserve"> PAGEREF _Toc11600410 \h </w:instrText>
+          <w:instrText xml:space="preserve"> PAGEREF _Toc12214040 \h </w:instrText>
         </w:r>
         <w:r>
           <w:rPr>
@@ -1973,7 +1707,7 @@
             <w:noProof/>
             <w:webHidden/>
           </w:rPr>
-          <w:t>3</w:t>
+          <w:t>4</w:t>
         </w:r>
         <w:r>
           <w:rPr>
@@ -1994,7 +1728,7 @@
           <w:lang w:val="de-AT" w:eastAsia="de-AT"/>
         </w:rPr>
       </w:pPr>
-      <w:hyperlink w:anchor="_Toc11600411" w:history="1">
+      <w:hyperlink w:anchor="_Toc12214041" w:history="1">
         <w:r>
           <w:rPr>
             <w:rStyle w:val="Hyperlink"/>
@@ -2039,7 +1773,7 @@
             <w:noProof/>
             <w:webHidden/>
           </w:rPr>
-          <w:instrText xml:space="preserve"> PAGEREF _Toc11600411 \h </w:instrText>
+          <w:instrText xml:space="preserve"> PAGEREF _Toc12214041 \h </w:instrText>
         </w:r>
         <w:r>
           <w:rPr>
@@ -2080,7 +1814,7 @@
           <w:lang w:val="de-AT" w:eastAsia="de-AT"/>
         </w:rPr>
       </w:pPr>
-      <w:hyperlink w:anchor="_Toc11600412" w:history="1">
+      <w:hyperlink w:anchor="_Toc12214042" w:history="1">
         <w:r>
           <w:rPr>
             <w:rStyle w:val="Hyperlink"/>
@@ -2125,7 +1859,7 @@
             <w:noProof/>
             <w:webHidden/>
           </w:rPr>
-          <w:instrText xml:space="preserve"> PAGEREF _Toc11600412 \h </w:instrText>
+          <w:instrText xml:space="preserve"> PAGEREF _Toc12214042 \h </w:instrText>
         </w:r>
         <w:r>
           <w:rPr>
@@ -2146,182 +1880,6 @@
             <w:webHidden/>
           </w:rPr>
           <w:t>4</w:t>
-        </w:r>
-        <w:r>
-          <w:rPr>
-            <w:noProof/>
-            <w:webHidden/>
-          </w:rPr>
-          <w:fldChar w:fldCharType="end"/>
-        </w:r>
-      </w:hyperlink>
-    </w:p>
-    <w:p>
-      <w:pPr>
-        <w:pStyle w:val="Verzeichnis1"/>
-        <w:rPr>
-          <w:rFonts w:asciiTheme="minorHAnsi" w:eastAsiaTheme="minorEastAsia" w:hAnsiTheme="minorHAnsi" w:cstheme="minorBidi"/>
-          <w:b w:val="0"/>
-          <w:noProof/>
-          <w:sz w:val="22"/>
-          <w:szCs w:val="22"/>
-          <w:lang w:val="de-AT" w:eastAsia="de-AT"/>
-        </w:rPr>
-      </w:pPr>
-      <w:hyperlink w:anchor="_Toc11600413" w:history="1">
-        <w:r>
-          <w:rPr>
-            <w:rStyle w:val="Hyperlink"/>
-            <w:rFonts w:eastAsiaTheme="majorEastAsia"/>
-            <w:noProof/>
-          </w:rPr>
-          <w:t>4</w:t>
-        </w:r>
-        <w:r>
-          <w:rPr>
-            <w:rFonts w:asciiTheme="minorHAnsi" w:eastAsiaTheme="minorEastAsia" w:hAnsiTheme="minorHAnsi" w:cstheme="minorBidi"/>
-            <w:b w:val="0"/>
-            <w:noProof/>
-            <w:sz w:val="22"/>
-            <w:szCs w:val="22"/>
-            <w:lang w:val="de-AT" w:eastAsia="de-AT"/>
-          </w:rPr>
-          <w:tab/>
-        </w:r>
-        <w:r>
-          <w:rPr>
-            <w:rStyle w:val="Hyperlink"/>
-            <w:rFonts w:eastAsiaTheme="majorEastAsia"/>
-            <w:noProof/>
-          </w:rPr>
-          <w:t>Problemlösungen</w:t>
-        </w:r>
-        <w:r>
-          <w:rPr>
-            <w:noProof/>
-            <w:webHidden/>
-          </w:rPr>
-          <w:tab/>
-        </w:r>
-        <w:r>
-          <w:rPr>
-            <w:noProof/>
-            <w:webHidden/>
-          </w:rPr>
-          <w:fldChar w:fldCharType="begin"/>
-        </w:r>
-        <w:r>
-          <w:rPr>
-            <w:noProof/>
-            <w:webHidden/>
-          </w:rPr>
-          <w:instrText xml:space="preserve"> PAGEREF _Toc11600413 \h </w:instrText>
-        </w:r>
-        <w:r>
-          <w:rPr>
-            <w:noProof/>
-            <w:webHidden/>
-          </w:rPr>
-        </w:r>
-        <w:r>
-          <w:rPr>
-            <w:noProof/>
-            <w:webHidden/>
-          </w:rPr>
-          <w:fldChar w:fldCharType="separate"/>
-        </w:r>
-        <w:r>
-          <w:rPr>
-            <w:noProof/>
-            <w:webHidden/>
-          </w:rPr>
-          <w:t>5</w:t>
-        </w:r>
-        <w:r>
-          <w:rPr>
-            <w:noProof/>
-            <w:webHidden/>
-          </w:rPr>
-          <w:fldChar w:fldCharType="end"/>
-        </w:r>
-      </w:hyperlink>
-    </w:p>
-    <w:p>
-      <w:pPr>
-        <w:pStyle w:val="Verzeichnis2"/>
-        <w:rPr>
-          <w:rFonts w:asciiTheme="minorHAnsi" w:eastAsiaTheme="minorEastAsia" w:hAnsiTheme="minorHAnsi" w:cstheme="minorBidi"/>
-          <w:noProof/>
-          <w:szCs w:val="22"/>
-          <w:lang w:val="de-AT" w:eastAsia="de-AT"/>
-        </w:rPr>
-      </w:pPr>
-      <w:hyperlink w:anchor="_Toc11600414" w:history="1">
-        <w:r>
-          <w:rPr>
-            <w:rStyle w:val="Hyperlink"/>
-            <w:rFonts w:eastAsiaTheme="majorEastAsia"/>
-            <w:noProof/>
-          </w:rPr>
-          <w:t>4.1</w:t>
-        </w:r>
-        <w:r>
-          <w:rPr>
-            <w:rFonts w:asciiTheme="minorHAnsi" w:eastAsiaTheme="minorEastAsia" w:hAnsiTheme="minorHAnsi" w:cstheme="minorBidi"/>
-            <w:noProof/>
-            <w:szCs w:val="22"/>
-            <w:lang w:val="de-AT" w:eastAsia="de-AT"/>
-          </w:rPr>
-          <w:tab/>
-        </w:r>
-        <w:r>
-          <w:rPr>
-            <w:rStyle w:val="Hyperlink"/>
-            <w:rFonts w:eastAsiaTheme="majorEastAsia"/>
-            <w:noProof/>
-          </w:rPr>
-          <w:t>Frontend</w:t>
-        </w:r>
-        <w:r>
-          <w:rPr>
-            <w:noProof/>
-            <w:webHidden/>
-          </w:rPr>
-          <w:tab/>
-        </w:r>
-        <w:r>
-          <w:rPr>
-            <w:noProof/>
-            <w:webHidden/>
-          </w:rPr>
-          <w:fldChar w:fldCharType="begin"/>
-        </w:r>
-        <w:r>
-          <w:rPr>
-            <w:noProof/>
-            <w:webHidden/>
-          </w:rPr>
-          <w:instrText xml:space="preserve"> PAGEREF _Toc11600414 \h </w:instrText>
-        </w:r>
-        <w:r>
-          <w:rPr>
-            <w:noProof/>
-            <w:webHidden/>
-          </w:rPr>
-        </w:r>
-        <w:r>
-          <w:rPr>
-            <w:noProof/>
-            <w:webHidden/>
-          </w:rPr>
-          <w:fldChar w:fldCharType="separate"/>
-        </w:r>
-        <w:r>
-          <w:rPr>
-            <w:noProof/>
-            <w:webHidden/>
-          </w:rPr>
-          <w:t>5</w:t>
         </w:r>
         <w:r>
           <w:rPr>
@@ -2361,17 +1919,19 @@
       <w:r>
         <w:br w:type="page"/>
       </w:r>
+      <w:bookmarkStart w:id="0" w:name="_GoBack"/>
+      <w:bookmarkEnd w:id="0"/>
     </w:p>
     <w:p>
       <w:pPr>
         <w:pStyle w:val="Gliederungsebene1"/>
       </w:pPr>
-      <w:bookmarkStart w:id="0" w:name="_Toc11600399"/>
+      <w:bookmarkStart w:id="1" w:name="_Toc12214032"/>
       <w:r>
         <w:lastRenderedPageBreak/>
         <w:t>Inhalte des Dokuments</w:t>
       </w:r>
-      <w:bookmarkEnd w:id="0"/>
+      <w:bookmarkEnd w:id="1"/>
     </w:p>
     <w:p>
       <w:pPr>
@@ -2387,14 +1947,6 @@
       </w:pPr>
       <w:r>
         <w:t>Zeitplan und Termine aus aktueller Sicht</w:t>
-      </w:r>
-    </w:p>
-    <w:p>
-      <w:pPr>
-        <w:pStyle w:val="Aufzhlungdiplomarbeit"/>
-      </w:pPr>
-      <w:r>
-        <w:t>Problemlösungen</w:t>
       </w:r>
     </w:p>
     <w:p>
@@ -2414,22 +1966,22 @@
       <w:pPr>
         <w:pStyle w:val="Gliederungsebene1"/>
       </w:pPr>
-      <w:bookmarkStart w:id="1" w:name="_Toc11600400"/>
+      <w:bookmarkStart w:id="2" w:name="_Toc12214033"/>
       <w:r>
         <w:lastRenderedPageBreak/>
         <w:t>Zeitplan</w:t>
       </w:r>
-      <w:bookmarkEnd w:id="1"/>
+      <w:bookmarkEnd w:id="2"/>
     </w:p>
     <w:p>
       <w:pPr>
         <w:pStyle w:val="Gliederungsebene2"/>
       </w:pPr>
-      <w:bookmarkStart w:id="2" w:name="_Toc11600401"/>
+      <w:bookmarkStart w:id="3" w:name="_Toc12214034"/>
       <w:r>
         <w:t>Zeitplan pro Arbeitspaket</w:t>
       </w:r>
-      <w:bookmarkEnd w:id="2"/>
+      <w:bookmarkEnd w:id="3"/>
     </w:p>
     <w:tbl>
       <w:tblPr>
@@ -2529,7 +2081,10 @@
               <w:cnfStyle w:val="000000100000" w:firstRow="0" w:lastRow="0" w:firstColumn="0" w:lastColumn="0" w:oddVBand="0" w:evenVBand="0" w:oddHBand="1" w:evenHBand="0" w:firstRowFirstColumn="0" w:firstRowLastColumn="0" w:lastRowFirstColumn="0" w:lastRowLastColumn="0"/>
             </w:pPr>
             <w:r>
-              <w:t>32</w:t>
+              <w:t>3</w:t>
+            </w:r>
+            <w:r>
+              <w:t>6</w:t>
             </w:r>
           </w:p>
         </w:tc>
@@ -2546,7 +2101,7 @@
               <w:t>3</w:t>
             </w:r>
             <w:r>
-              <w:t>2</w:t>
+              <w:t>6</w:t>
             </w:r>
           </w:p>
         </w:tc>
@@ -2736,10 +2291,7 @@
               <w:cnfStyle w:val="000000000000" w:firstRow="0" w:lastRow="0" w:firstColumn="0" w:lastColumn="0" w:oddVBand="0" w:evenVBand="0" w:oddHBand="0" w:evenHBand="0" w:firstRowFirstColumn="0" w:firstRowLastColumn="0" w:lastRowFirstColumn="0" w:lastRowLastColumn="0"/>
             </w:pPr>
             <w:r>
-              <w:t>2</w:t>
-            </w:r>
-            <w:r>
-              <w:t>9</w:t>
+              <w:t>54</w:t>
             </w:r>
           </w:p>
         </w:tc>
@@ -2753,10 +2305,7 @@
               <w:cnfStyle w:val="000000000000" w:firstRow="0" w:lastRow="0" w:firstColumn="0" w:lastColumn="0" w:oddVBand="0" w:evenVBand="0" w:oddHBand="0" w:evenHBand="0" w:firstRowFirstColumn="0" w:firstRowLastColumn="0" w:lastRowFirstColumn="0" w:lastRowLastColumn="0"/>
             </w:pPr>
             <w:r>
-              <w:t>3</w:t>
-            </w:r>
-            <w:r>
-              <w:t>5</w:t>
+              <w:t>54</w:t>
             </w:r>
           </w:p>
         </w:tc>
@@ -2770,13 +2319,13 @@
               <w:cnfStyle w:val="000000000000" w:firstRow="0" w:lastRow="0" w:firstColumn="0" w:lastColumn="0" w:oddVBand="0" w:evenVBand="0" w:oddHBand="0" w:evenHBand="0" w:firstRowFirstColumn="0" w:firstRowLastColumn="0" w:lastRowFirstColumn="0" w:lastRowLastColumn="0"/>
             </w:pPr>
             <w:r>
-              <w:t>1</w:t>
-            </w:r>
-            <w:r>
-              <w:t>7</w:t>
+              <w:t>23</w:t>
             </w:r>
             <w:r>
               <w:t>.06.2019</w:t>
+            </w:r>
+            <w:r>
+              <w:t xml:space="preserve"> (fertig)</w:t>
             </w:r>
           </w:p>
         </w:tc>
@@ -2809,7 +2358,10 @@
               <w:cnfStyle w:val="000000100000" w:firstRow="0" w:lastRow="0" w:firstColumn="0" w:lastColumn="0" w:oddVBand="0" w:evenVBand="0" w:oddHBand="1" w:evenHBand="0" w:firstRowFirstColumn="0" w:firstRowLastColumn="0" w:lastRowFirstColumn="0" w:lastRowLastColumn="0"/>
             </w:pPr>
             <w:r>
-              <w:t>11</w:t>
+              <w:t>1</w:t>
+            </w:r>
+            <w:r>
+              <w:t>6</w:t>
             </w:r>
           </w:p>
         </w:tc>
@@ -2837,7 +2389,13 @@
               <w:cnfStyle w:val="000000100000" w:firstRow="0" w:lastRow="0" w:firstColumn="0" w:lastColumn="0" w:oddVBand="0" w:evenVBand="0" w:oddHBand="1" w:evenHBand="0" w:firstRowFirstColumn="0" w:firstRowLastColumn="0" w:lastRowFirstColumn="0" w:lastRowLastColumn="0"/>
             </w:pPr>
             <w:r>
-              <w:t>17.06.2019</w:t>
+              <w:t>23</w:t>
+            </w:r>
+            <w:r>
+              <w:t>.06.2019</w:t>
+            </w:r>
+            <w:r>
+              <w:t xml:space="preserve"> (fertig)</w:t>
             </w:r>
           </w:p>
         </w:tc>
@@ -2867,7 +2425,7 @@
               <w:cnfStyle w:val="000000000000" w:firstRow="0" w:lastRow="0" w:firstColumn="0" w:lastColumn="0" w:oddVBand="0" w:evenVBand="0" w:oddHBand="0" w:evenHBand="0" w:firstRowFirstColumn="0" w:firstRowLastColumn="0" w:lastRowFirstColumn="0" w:lastRowLastColumn="0"/>
             </w:pPr>
             <w:r>
-              <w:t>4</w:t>
+              <w:t>8</w:t>
             </w:r>
           </w:p>
         </w:tc>
@@ -2931,7 +2489,7 @@
               <w:cnfStyle w:val="000000100000" w:firstRow="0" w:lastRow="0" w:firstColumn="0" w:lastColumn="0" w:oddVBand="0" w:evenVBand="0" w:oddHBand="1" w:evenHBand="0" w:firstRowFirstColumn="0" w:firstRowLastColumn="0" w:lastRowFirstColumn="0" w:lastRowLastColumn="0"/>
             </w:pPr>
             <w:r>
-              <w:t>6</w:t>
+              <w:t>8</w:t>
             </w:r>
           </w:p>
         </w:tc>
@@ -2970,77 +2528,6 @@
     </w:tbl>
     <w:p>
       <w:pPr>
-        <w:pStyle w:val="Gliederungsebene2"/>
-      </w:pPr>
-      <w:bookmarkStart w:id="3" w:name="_Toc11600402"/>
-      <w:r>
-        <w:t>Sonstiges</w:t>
-      </w:r>
-      <w:bookmarkEnd w:id="3"/>
-    </w:p>
-    <w:p>
-      <w:pPr>
-        <w:pStyle w:val="Gliederungsebene3"/>
-      </w:pPr>
-      <w:bookmarkStart w:id="4" w:name="_Toc11600403"/>
-      <w:r>
-        <w:t>Technologien</w:t>
-      </w:r>
-      <w:bookmarkEnd w:id="4"/>
-    </w:p>
-    <w:p>
-      <w:pPr>
-        <w:pStyle w:val="Flietext"/>
-      </w:pPr>
-      <w:r>
-        <w:t>Es fallen einige Stunden mehr wegen der Implementierung einer neuen Technologie an:</w:t>
-      </w:r>
-    </w:p>
-    <w:p>
-      <w:pPr>
-        <w:pStyle w:val="Flietext"/>
-      </w:pPr>
-      <w:r>
-        <w:t>CORS (Cross Origin Requests)</w:t>
-      </w:r>
-    </w:p>
-    <w:p>
-      <w:pPr>
-        <w:pStyle w:val="Flietext"/>
-      </w:pPr>
-      <w:r>
-        <w:t xml:space="preserve">Diese </w:t>
-      </w:r>
-      <w:r>
-        <w:t>ist</w:t>
-      </w:r>
-      <w:r>
-        <w:t xml:space="preserve"> notwendig, um die Zugriffe durch VueJS auf das Backend mit MVC vorzunehmen. Dabei wurde die Security vorerst vernachlässigt und es werden sämtliche Anfragen von allen </w:t>
-      </w:r>
-      <w:r>
-        <w:t>Sources zugelassen.</w:t>
-      </w:r>
-    </w:p>
-    <w:p>
-      <w:pPr>
-        <w:pStyle w:val="Gliederungsebene3"/>
-      </w:pPr>
-      <w:bookmarkStart w:id="5" w:name="_Toc11600404"/>
-      <w:r>
-        <w:t>Dokumentation</w:t>
-      </w:r>
-      <w:bookmarkEnd w:id="5"/>
-    </w:p>
-    <w:p>
-      <w:pPr>
-        <w:pStyle w:val="Flietext"/>
-      </w:pPr>
-      <w:r>
-        <w:t>Es werden mehr Stunden für die Dokumentation eingeplant, da diese möglichst genau erfolgen wird.</w:t>
-      </w:r>
-    </w:p>
-    <w:p>
-      <w:pPr>
         <w:pStyle w:val="Flietext"/>
         <w:rPr>
           <w:sz w:val="32"/>
@@ -3054,59 +2541,83 @@
       <w:pPr>
         <w:pStyle w:val="Gliederungsebene1"/>
       </w:pPr>
-      <w:bookmarkStart w:id="6" w:name="_Toc11600405"/>
+      <w:bookmarkStart w:id="4" w:name="_Toc12214035"/>
       <w:r>
         <w:lastRenderedPageBreak/>
         <w:t>Berichterstattung</w:t>
       </w:r>
+      <w:bookmarkEnd w:id="4"/>
+    </w:p>
+    <w:p>
+      <w:pPr>
+        <w:pStyle w:val="Gliederungsebene2"/>
+      </w:pPr>
+      <w:bookmarkStart w:id="5" w:name="_Toc12214036"/>
+      <w:r>
+        <w:t>Alexander Salletmaier (Projektleitung)</w:t>
+      </w:r>
+      <w:bookmarkEnd w:id="5"/>
+    </w:p>
+    <w:p>
+      <w:pPr>
+        <w:pStyle w:val="Aufzhlungdiplomarbeit"/>
+      </w:pPr>
+      <w:r>
+        <w:t xml:space="preserve">Bericht </w:t>
+      </w:r>
+      <w:r>
+        <w:t>vervollständigt</w:t>
+      </w:r>
+    </w:p>
+    <w:p>
+      <w:pPr>
+        <w:pStyle w:val="Aufzhlungdiplomarbeit"/>
+      </w:pPr>
+      <w:r>
+        <w:t>Dokumentation</w:t>
+      </w:r>
+    </w:p>
+    <w:p>
+      <w:pPr>
+        <w:pStyle w:val="Aufzhlungdiplomarbeit"/>
+      </w:pPr>
+      <w:r>
+        <w:t>Fungiert als zentrisches Gehirn in Frontend-Programmierung</w:t>
+      </w:r>
+    </w:p>
+    <w:p>
+      <w:pPr>
+        <w:pStyle w:val="Aufzhlungdiplomarbeit"/>
+      </w:pPr>
+      <w:r>
+        <w:t>Bücherregal-Hintergrund im Frontend erstellt</w:t>
+      </w:r>
+    </w:p>
+    <w:p>
+      <w:pPr>
+        <w:pStyle w:val="Aufzhlungdiplomarbeit"/>
+      </w:pPr>
+      <w:r>
+        <w:t>Fehlende Funktionen im Backend programmiert</w:t>
+      </w:r>
+    </w:p>
+    <w:p>
+      <w:pPr>
+        <w:pStyle w:val="Aufzhlungdiplomarbeit"/>
+      </w:pPr>
+      <w:r>
+        <w:t>Testen des Produkts</w:t>
+      </w:r>
+    </w:p>
+    <w:p>
+      <w:pPr>
+        <w:pStyle w:val="Gliederungsebene2"/>
+      </w:pPr>
+      <w:bookmarkStart w:id="6" w:name="_Toc12214037"/>
+      <w:r>
+        <w:t>Thomas Wageneder (Backend)</w:t>
+      </w:r>
       <w:bookmarkEnd w:id="6"/>
-    </w:p>
-    <w:p>
-      <w:pPr>
-        <w:pStyle w:val="Gliederungsebene2"/>
-      </w:pPr>
-      <w:bookmarkStart w:id="7" w:name="_Toc11600406"/>
-      <w:r>
-        <w:t>Alexander Salletmaier (Projektleitung)</w:t>
-      </w:r>
-      <w:bookmarkEnd w:id="7"/>
-    </w:p>
-    <w:p>
-      <w:pPr>
-        <w:pStyle w:val="Aufzhlungdiplomarbeit"/>
-      </w:pPr>
-      <w:r>
-        <w:t xml:space="preserve">Bericht vollständig </w:t>
-      </w:r>
-      <w:r>
-        <w:t>gemeistert</w:t>
-      </w:r>
-    </w:p>
-    <w:p>
-      <w:pPr>
-        <w:pStyle w:val="Aufzhlungdiplomarbeit"/>
-      </w:pPr>
-      <w:r>
-        <w:t>Dokumentation</w:t>
-      </w:r>
-    </w:p>
-    <w:p>
-      <w:pPr>
-        <w:pStyle w:val="Aufzhlungdiplomarbeit"/>
-      </w:pPr>
-      <w:r>
-        <w:t>Fungiert als zentrisches Gehirn in Frontend-Programmierung</w:t>
-      </w:r>
-    </w:p>
-    <w:p>
-      <w:pPr>
-        <w:pStyle w:val="Gliederungsebene2"/>
-      </w:pPr>
-      <w:bookmarkStart w:id="8" w:name="_Toc11600407"/>
-      <w:r>
-        <w:t>Thomas Wageneder (Backend)</w:t>
-      </w:r>
-      <w:bookmarkEnd w:id="8"/>
     </w:p>
     <w:p>
       <w:pPr>
@@ -3119,49 +2630,90 @@
         <w:rPr>
           <w:lang w:val="de-AT"/>
         </w:rPr>
-        <w:t>Vollständig Backend programmiert mit Hilfe von</w:t>
-      </w:r>
+        <w:t xml:space="preserve">Vollständig </w:t>
+      </w:r>
+      <w:proofErr w:type="gramStart"/>
       <w:r>
         <w:rPr>
           <w:lang w:val="de-AT"/>
         </w:rPr>
-        <w:t xml:space="preserve"> Lukas Litzlbauer</w:t>
-      </w:r>
+        <w:t>Backend</w:t>
+      </w:r>
+      <w:proofErr w:type="gramEnd"/>
+      <w:r>
+        <w:rPr>
+          <w:lang w:val="de-AT"/>
+        </w:rPr>
+        <w:t xml:space="preserve"> programmiert mit Hilfe von</w:t>
+      </w:r>
+      <w:r>
+        <w:rPr>
+          <w:lang w:val="de-AT"/>
+        </w:rPr>
+        <w:t xml:space="preserve"> Lukas </w:t>
+      </w:r>
+      <w:proofErr w:type="spellStart"/>
+      <w:r>
+        <w:rPr>
+          <w:lang w:val="de-AT"/>
+        </w:rPr>
+        <w:t>Litzlbauer</w:t>
+      </w:r>
+      <w:proofErr w:type="spellEnd"/>
     </w:p>
     <w:p>
       <w:pPr>
         <w:pStyle w:val="Gliederungsebene2"/>
       </w:pPr>
-      <w:bookmarkStart w:id="9" w:name="_Toc11600408"/>
-      <w:r>
-        <w:t>Lukas Litzlbauer (Datenbank)</w:t>
-      </w:r>
-      <w:bookmarkEnd w:id="9"/>
+      <w:bookmarkStart w:id="7" w:name="_Toc12214038"/>
+      <w:r>
+        <w:t xml:space="preserve">Lukas </w:t>
+      </w:r>
+      <w:proofErr w:type="spellStart"/>
+      <w:r>
+        <w:t>Litzlbauer</w:t>
+      </w:r>
+      <w:proofErr w:type="spellEnd"/>
+      <w:r>
+        <w:t xml:space="preserve"> (Datenbank)</w:t>
+      </w:r>
+      <w:bookmarkEnd w:id="7"/>
     </w:p>
     <w:p>
       <w:pPr>
         <w:pStyle w:val="Aufzhlungdiplomarbeit"/>
       </w:pPr>
       <w:r>
-        <w:t>Vollständig Backend programmiert mit Hilfe von Thomas Wageneder</w:t>
+        <w:t xml:space="preserve">Vollständig </w:t>
+      </w:r>
+      <w:proofErr w:type="gramStart"/>
+      <w:r>
+        <w:t>Backend</w:t>
+      </w:r>
+      <w:proofErr w:type="gramEnd"/>
+      <w:r>
+        <w:t xml:space="preserve"> programmiert mit Hilfe von Thomas Wageneder</w:t>
       </w:r>
     </w:p>
     <w:p>
       <w:pPr>
         <w:pStyle w:val="Gliederungsebene2"/>
       </w:pPr>
-      <w:bookmarkStart w:id="10" w:name="_Toc11600409"/>
+      <w:bookmarkStart w:id="8" w:name="_Toc12214039"/>
       <w:r>
         <w:t>Aleks Dimitrov (REST)</w:t>
       </w:r>
-      <w:bookmarkEnd w:id="10"/>
+      <w:bookmarkEnd w:id="8"/>
     </w:p>
     <w:p>
       <w:pPr>
         <w:pStyle w:val="Aufzhlungdiplomarbeit"/>
       </w:pPr>
       <w:r>
-        <w:t>Bericht teilweise gemeistert</w:t>
+        <w:t>Bericht teilweis</w:t>
+      </w:r>
+      <w:r>
+        <w:t>e erstellt</w:t>
       </w:r>
     </w:p>
     <w:p>
@@ -3178,119 +2730,6 @@
       </w:pPr>
       <w:r>
         <w:t>REST-Design erstellt</w:t>
-      </w:r>
-    </w:p>
-    <w:p>
-      <w:pPr>
-        <w:pStyle w:val="Aufzhlungdiplomarbeit"/>
-        <w:rPr>
-          <w:lang w:val="en-GB"/>
-        </w:rPr>
-      </w:pPr>
-      <w:r>
-        <w:rPr>
-          <w:lang w:val="en-GB"/>
-        </w:rPr>
-        <w:t>Fungiert als Shakespears (Bad German Kennntnissse</w:t>
-      </w:r>
-      <w:r>
-        <w:rPr>
-          <w:lang w:val="en-GB"/>
-        </w:rPr>
-        <w:t>)</w:t>
-      </w:r>
-      <w:r>
-        <w:rPr>
-          <w:lang w:val="en-GB"/>
-        </w:rPr>
-        <w:t xml:space="preserve"> like Shake it!</w:t>
-      </w:r>
-    </w:p>
-    <w:p>
-      <w:pPr>
-        <w:pStyle w:val="Aufzhlungdiplomarbeit"/>
-        <w:rPr>
-          <w:lang w:val="en-GB"/>
-        </w:rPr>
-      </w:pPr>
-      <w:r>
-        <w:rPr>
-          <w:noProof/>
-          <w:lang w:val="de-AT" w:eastAsia="de-AT"/>
-        </w:rPr>
-        <w:drawing>
-          <wp:anchor distT="0" distB="0" distL="114300" distR="114300" simplePos="0" relativeHeight="251684864" behindDoc="1" locked="0" layoutInCell="1" allowOverlap="1">
-            <wp:simplePos x="0" y="0"/>
-            <wp:positionH relativeFrom="margin">
-              <wp:align>left</wp:align>
-            </wp:positionH>
-            <wp:positionV relativeFrom="paragraph">
-              <wp:posOffset>226926</wp:posOffset>
-            </wp:positionV>
-            <wp:extent cx="2693762" cy="2001290"/>
-            <wp:effectExtent l="0" t="0" r="0" b="0"/>
-            <wp:wrapNone/>
-            <wp:docPr id="2" name="Grafik 2"/>
-            <wp:cNvGraphicFramePr>
-              <a:graphicFrameLocks xmlns:a="http://schemas.openxmlformats.org/drawingml/2006/main" noChangeAspect="1"/>
-            </wp:cNvGraphicFramePr>
-            <a:graphic xmlns:a="http://schemas.openxmlformats.org/drawingml/2006/main">
-              <a:graphicData uri="http://schemas.openxmlformats.org/drawingml/2006/picture">
-                <pic:pic xmlns:pic="http://schemas.openxmlformats.org/drawingml/2006/picture">
-                  <pic:nvPicPr>
-                    <pic:cNvPr id="1" name=""/>
-                    <pic:cNvPicPr/>
-                  </pic:nvPicPr>
-                  <pic:blipFill>
-                    <a:blip r:embed="rId10">
-                      <a:extLst>
-                        <a:ext uri="{28A0092B-C50C-407E-A947-70E740481C1C}">
-                          <a14:useLocalDpi xmlns:a14="http://schemas.microsoft.com/office/drawing/2010/main" val="0"/>
-                        </a:ext>
-                      </a:extLst>
-                    </a:blip>
-                    <a:stretch>
-                      <a:fillRect/>
-                    </a:stretch>
-                  </pic:blipFill>
-                  <pic:spPr>
-                    <a:xfrm>
-                      <a:off x="0" y="0"/>
-                      <a:ext cx="2693762" cy="2001290"/>
-                    </a:xfrm>
-                    <a:prstGeom prst="rect">
-                      <a:avLst/>
-                    </a:prstGeom>
-                  </pic:spPr>
-                </pic:pic>
-              </a:graphicData>
-            </a:graphic>
-            <wp14:sizeRelH relativeFrom="margin">
-              <wp14:pctWidth>0</wp14:pctWidth>
-            </wp14:sizeRelH>
-            <wp14:sizeRelV relativeFrom="margin">
-              <wp14:pctHeight>0</wp14:pctHeight>
-            </wp14:sizeRelV>
-          </wp:anchor>
-        </w:drawing>
-      </w:r>
-      <w:r>
-        <w:rPr>
-          <w:lang w:val="en-GB"/>
-        </w:rPr>
-        <w:t xml:space="preserve">Origin </w:t>
-      </w:r>
-      <w:r>
-        <w:rPr>
-          <w:lang w:val="en-GB"/>
-        </w:rPr>
-        <w:t>from</w:t>
-      </w:r>
-      <w:r>
-        <w:rPr>
-          <w:lang w:val="en-GB"/>
-        </w:rPr>
-        <w:t xml:space="preserve"> Roma &amp; Sinti:</w:t>
       </w:r>
     </w:p>
     <w:p>
@@ -3312,30 +2751,83 @@
     </w:p>
     <w:p>
       <w:pPr>
+        <w:pStyle w:val="Gliederungsebene2"/>
+      </w:pPr>
+      <w:bookmarkStart w:id="9" w:name="_Toc12214040"/>
+      <w:r>
+        <w:lastRenderedPageBreak/>
+        <w:t xml:space="preserve">Jakob </w:t>
+      </w:r>
+      <w:proofErr w:type="spellStart"/>
+      <w:r>
+        <w:t>Deubler</w:t>
+      </w:r>
+      <w:proofErr w:type="spellEnd"/>
+      <w:r>
+        <w:t xml:space="preserve"> (REST)</w:t>
+      </w:r>
+      <w:bookmarkEnd w:id="9"/>
+    </w:p>
+    <w:p>
+      <w:pPr>
         <w:pStyle w:val="Aufzhlungdiplomarbeit"/>
-        <w:numPr>
-          <w:ilvl w:val="0"/>
-          <w:numId w:val="0"/>
-        </w:numPr>
-        <w:ind w:firstLine="284"/>
-        <w:rPr>
-          <w:lang w:val="en-GB"/>
-        </w:rPr>
-      </w:pPr>
+      </w:pPr>
+      <w:r>
+        <w:t>REST-Design erstellt</w:t>
+      </w:r>
+    </w:p>
+    <w:p>
+      <w:pPr>
+        <w:pStyle w:val="Aufzhlungdiplomarbeit"/>
+      </w:pPr>
+      <w:r>
+        <w:t>Dokumentation</w:t>
+      </w:r>
     </w:p>
     <w:p>
       <w:pPr>
         <w:pStyle w:val="Gliederungsebene2"/>
       </w:pPr>
-      <w:bookmarkStart w:id="11" w:name="_Toc11600410"/>
-      <w:r>
-        <w:t xml:space="preserve">Jakob </w:t>
-      </w:r>
-      <w:r>
-        <w:t xml:space="preserve">Daniel </w:t>
-      </w:r>
-      <w:r>
-        <w:t>Deubler (REST)</w:t>
+      <w:bookmarkStart w:id="10" w:name="_Toc12214041"/>
+      <w:r>
+        <w:t>Lukas Bauer (Frontend)</w:t>
+      </w:r>
+      <w:bookmarkEnd w:id="10"/>
+    </w:p>
+    <w:p>
+      <w:pPr>
+        <w:pStyle w:val="Aufzhlungdiplomarbeit"/>
+      </w:pPr>
+      <w:proofErr w:type="spellStart"/>
+      <w:r>
+        <w:t>Axios</w:t>
+      </w:r>
+      <w:proofErr w:type="spellEnd"/>
+      <w:r>
+        <w:t xml:space="preserve"> Lending-</w:t>
+      </w:r>
+      <w:proofErr w:type="spellStart"/>
+      <w:r>
+        <w:t>Component</w:t>
+      </w:r>
+      <w:proofErr w:type="spellEnd"/>
+      <w:r>
+        <w:t xml:space="preserve"> programmiert / implementiert</w:t>
+      </w:r>
+    </w:p>
+    <w:p>
+      <w:pPr>
+        <w:pStyle w:val="Gliederungsebene2"/>
+      </w:pPr>
+      <w:bookmarkStart w:id="11" w:name="_Toc12214042"/>
+      <w:r>
+        <w:t>Jonas Voraberger (Fronte</w:t>
+      </w:r>
+      <w:r>
+        <w:t>n</w:t>
+      </w:r>
+      <w:r>
+        <w:t>d)</w:t>
       </w:r>
       <w:bookmarkEnd w:id="11"/>
     </w:p>
@@ -3344,7 +2836,7 @@
         <w:pStyle w:val="Aufzhlungdiplomarbeit"/>
       </w:pPr>
       <w:r>
-        <w:t>REST-Design erstellt</w:t>
+        <w:t>Fehlerbehebung in Frontend / Backend</w:t>
       </w:r>
     </w:p>
     <w:p>
@@ -3352,151 +2844,15 @@
         <w:pStyle w:val="Aufzhlungdiplomarbeit"/>
       </w:pPr>
       <w:r>
-        <w:t>Dokumentation</w:t>
-      </w:r>
-    </w:p>
-    <w:p>
-      <w:pPr>
-        <w:pStyle w:val="Gliederungsebene2"/>
-      </w:pPr>
-      <w:r>
-        <w:t>Lukas Bauer (Frontend)</w:t>
-      </w:r>
-    </w:p>
-    <w:p>
-      <w:pPr>
-        <w:pStyle w:val="Aufzhlungdiplomarbeit"/>
-      </w:pPr>
-      <w:r>
-        <w:t>Axios Lending-Component programmiert / implementiert</w:t>
-      </w:r>
-    </w:p>
-    <w:p>
-      <w:pPr>
-        <w:pStyle w:val="Gliederungsebene2"/>
-      </w:pPr>
-      <w:bookmarkStart w:id="12" w:name="_Toc11600412"/>
-      <w:r>
-        <w:t>Jonas Voraberger (Fronte</w:t>
-      </w:r>
-      <w:r>
-        <w:t>n</w:t>
-      </w:r>
-      <w:r>
-        <w:t>d)</w:t>
-      </w:r>
-      <w:bookmarkEnd w:id="12"/>
-    </w:p>
-    <w:p>
-      <w:pPr>
-        <w:pStyle w:val="Aufzhlungdiplomarbeit"/>
-      </w:pPr>
-      <w:r>
-        <w:t>Fehlerbehebung in Frontend / Backend</w:t>
-      </w:r>
-    </w:p>
-    <w:p>
-      <w:pPr>
-        <w:pStyle w:val="Aufzhlungdiplomarbeit"/>
-      </w:pPr>
-      <w:r>
-        <w:t>Frontend-Design bezähmt</w:t>
-      </w:r>
-      <w:bookmarkStart w:id="13" w:name="_GoBack"/>
-      <w:bookmarkEnd w:id="13"/>
-      <w:r>
-        <w:t xml:space="preserve"> </w:t>
-      </w:r>
-      <w:r>
-        <w:br w:type="page"/>
-      </w:r>
-    </w:p>
-    <w:p>
-      <w:pPr>
-        <w:pStyle w:val="Gliederungsebene1"/>
-      </w:pPr>
-      <w:bookmarkStart w:id="14" w:name="_Toc11600413"/>
-      <w:r>
-        <w:lastRenderedPageBreak/>
-        <w:t>Problemlösungen</w:t>
-      </w:r>
-      <w:bookmarkEnd w:id="14"/>
-    </w:p>
-    <w:p>
-      <w:pPr>
-        <w:pStyle w:val="Gliederungsebene2"/>
-      </w:pPr>
-      <w:bookmarkStart w:id="15" w:name="_Toc11600414"/>
-      <w:r>
-        <w:t>Frontend</w:t>
-      </w:r>
-      <w:bookmarkEnd w:id="15"/>
-    </w:p>
-    <w:p>
-      <w:pPr>
-        <w:pStyle w:val="Flietext"/>
-      </w:pPr>
-      <w:r>
-        <w:t>Eine erste gröbere Komplikation, welche das Senden von Daten vom Frontend zum Backend betraf, wurde gelöst. (Problem wurde in „DBI-Bericht_IV“ unter „2.2 Sonstiges“ behandelt)</w:t>
-      </w:r>
-    </w:p>
-    <w:p>
-      <w:pPr>
-        <w:pStyle w:val="Flietext"/>
-      </w:pPr>
-      <w:r>
-        <w:t>Es handelte sich um ein Missverständnis der Axios-Technologie, welche beim Post-Request einen JSON-String erzeugt. Dieser JSON-String hatte das Format:</w:t>
-      </w:r>
-    </w:p>
-    <w:p>
-      <w:r>
-        <w:rPr>
-          <w:color w:val="FF0000"/>
-        </w:rPr>
-        <w:t>{"body":</w:t>
-      </w:r>
-      <w:r>
-        <w:t>{"title":"a","author":"b","publisher":"c","isbn":"d","price":1}</w:t>
-      </w:r>
-      <w:r>
-        <w:rPr>
-          <w:color w:val="FF0000"/>
-        </w:rPr>
-        <w:t>}</w:t>
-      </w:r>
-    </w:p>
-    <w:p>
-      <w:pPr>
-        <w:pStyle w:val="Flietext"/>
-      </w:pPr>
-      <w:r>
-        <w:t>Da dies grundsätzlich ein korrekter JSON-String ist, wurde diese weder im Frontend, noch im Backend als Fehler erkannt.</w:t>
-      </w:r>
-    </w:p>
-    <w:p>
-      <w:pPr>
-        <w:pStyle w:val="Flietext"/>
-      </w:pPr>
-      <w:r>
-        <w:t>Bei genauerer Inspektion konnten wir diesen Fehler jedoch beheben:</w:t>
-      </w:r>
-    </w:p>
-    <w:p>
-      <w:pPr>
-        <w:rPr>
-          <w:lang w:val="en-GB"/>
-        </w:rPr>
-      </w:pPr>
-      <w:r>
-        <w:rPr>
-          <w:lang w:val="en-GB"/>
-        </w:rPr>
-        <w:t>{"title":"a","author":"b","publisher":"c","isbn":"d","price":1}</w:t>
+        <w:t xml:space="preserve">Frontend-Design </w:t>
+      </w:r>
+      <w:r>
+        <w:t>verschönert</w:t>
       </w:r>
     </w:p>
     <w:sectPr>
-      <w:headerReference w:type="default" r:id="rId11"/>
-      <w:footerReference w:type="default" r:id="rId12"/>
+      <w:headerReference w:type="default" r:id="rId10"/>
+      <w:footerReference w:type="default" r:id="rId11"/>
       <w:pgSz w:w="11906" w:h="16838"/>
       <w:pgMar w:top="1418" w:right="1418" w:bottom="1418" w:left="1985" w:header="709" w:footer="709" w:gutter="0"/>
       <w:pgNumType w:start="1"/>
@@ -3508,7 +2864,7 @@
 </file>
 
 <file path=word/endnotes.xml><?xml version="1.0" encoding="utf-8"?>
-<w:endnotes xmlns:wpc="http://schemas.microsoft.com/office/word/2010/wordprocessingCanvas" xmlns:mc="http://schemas.openxmlformats.org/markup-compatibility/2006" xmlns:o="urn:schemas-microsoft-com:office:office" xmlns:r="http://schemas.openxmlformats.org/officeDocument/2006/relationships" xmlns:m="http://schemas.openxmlformats.org/officeDocument/2006/math" xmlns:v="urn:schemas-microsoft-com:vml" xmlns:wp14="http://schemas.microsoft.com/office/word/2010/wordprocessingDrawing" xmlns:wp="http://schemas.openxmlformats.org/drawingml/2006/wordprocessingDrawing" xmlns:w10="urn:schemas-microsoft-com:office:word" xmlns:w="http://schemas.openxmlformats.org/wordprocessingml/2006/main" xmlns:w14="http://schemas.microsoft.com/office/word/2010/wordml" xmlns:w15="http://schemas.microsoft.com/office/word/2012/wordml" xmlns:wpg="http://schemas.microsoft.com/office/word/2010/wordprocessingGroup" xmlns:wpi="http://schemas.microsoft.com/office/word/2010/wordprocessingInk" xmlns:wne="http://schemas.microsoft.com/office/word/2006/wordml" xmlns:wps="http://schemas.microsoft.com/office/word/2010/wordprocessingShape" mc:Ignorable="w14 w15 wp14">
+<w:endnotes xmlns:wpc="http://schemas.microsoft.com/office/word/2010/wordprocessingCanvas" xmlns:cx="http://schemas.microsoft.com/office/drawing/2014/chartex" xmlns:cx1="http://schemas.microsoft.com/office/drawing/2015/9/8/chartex" xmlns:cx2="http://schemas.microsoft.com/office/drawing/2015/10/21/chartex" xmlns:cx3="http://schemas.microsoft.com/office/drawing/2016/5/9/chartex" xmlns:cx4="http://schemas.microsoft.com/office/drawing/2016/5/10/chartex" xmlns:cx5="http://schemas.microsoft.com/office/drawing/2016/5/11/chartex" xmlns:cx6="http://schemas.microsoft.com/office/drawing/2016/5/12/chartex" xmlns:cx7="http://schemas.microsoft.com/office/drawing/2016/5/13/chartex" xmlns:cx8="http://schemas.microsoft.com/office/drawing/2016/5/14/chartex" xmlns:mc="http://schemas.openxmlformats.org/markup-compatibility/2006" xmlns:aink="http://schemas.microsoft.com/office/drawing/2016/ink" xmlns:am3d="http://schemas.microsoft.com/office/drawing/2017/model3d" xmlns:o="urn:schemas-microsoft-com:office:office" xmlns:r="http://schemas.openxmlformats.org/officeDocument/2006/relationships" xmlns:m="http://schemas.openxmlformats.org/officeDocument/2006/math" xmlns:v="urn:schemas-microsoft-com:vml" xmlns:wp14="http://schemas.microsoft.com/office/word/2010/wordprocessingDrawing" xmlns:wp="http://schemas.openxmlformats.org/drawingml/2006/wordprocessingDrawing" xmlns:w10="urn:schemas-microsoft-com:office:word" xmlns:w="http://schemas.openxmlformats.org/wordprocessingml/2006/main" xmlns:w14="http://schemas.microsoft.com/office/word/2010/wordml" xmlns:w15="http://schemas.microsoft.com/office/word/2012/wordml" xmlns:w16cid="http://schemas.microsoft.com/office/word/2016/wordml/cid" xmlns:w16se="http://schemas.microsoft.com/office/word/2015/wordml/symex" xmlns:wpg="http://schemas.microsoft.com/office/word/2010/wordprocessingGroup" xmlns:wpi="http://schemas.microsoft.com/office/word/2010/wordprocessingInk" xmlns:wne="http://schemas.microsoft.com/office/word/2006/wordml" xmlns:wps="http://schemas.microsoft.com/office/word/2010/wordprocessingShape" mc:Ignorable="w14 w15 w16se w16cid wp14">
   <w:endnote w:type="separator" w:id="-1">
     <w:p>
       <w:pPr>
@@ -3533,7 +2889,7 @@
 </file>
 
 <file path=word/footer1.xml><?xml version="1.0" encoding="utf-8"?>
-<w:ftr xmlns:wpc="http://schemas.microsoft.com/office/word/2010/wordprocessingCanvas" xmlns:mc="http://schemas.openxmlformats.org/markup-compatibility/2006" xmlns:o="urn:schemas-microsoft-com:office:office" xmlns:r="http://schemas.openxmlformats.org/officeDocument/2006/relationships" xmlns:m="http://schemas.openxmlformats.org/officeDocument/2006/math" xmlns:v="urn:schemas-microsoft-com:vml" xmlns:wp14="http://schemas.microsoft.com/office/word/2010/wordprocessingDrawing" xmlns:wp="http://schemas.openxmlformats.org/drawingml/2006/wordprocessingDrawing" xmlns:w10="urn:schemas-microsoft-com:office:word" xmlns:w="http://schemas.openxmlformats.org/wordprocessingml/2006/main" xmlns:w14="http://schemas.microsoft.com/office/word/2010/wordml" xmlns:w15="http://schemas.microsoft.com/office/word/2012/wordml" xmlns:wpg="http://schemas.microsoft.com/office/word/2010/wordprocessingGroup" xmlns:wpi="http://schemas.microsoft.com/office/word/2010/wordprocessingInk" xmlns:wne="http://schemas.microsoft.com/office/word/2006/wordml" xmlns:wps="http://schemas.microsoft.com/office/word/2010/wordprocessingShape" mc:Ignorable="w14 w15 wp14">
+<w:ftr xmlns:wpc="http://schemas.microsoft.com/office/word/2010/wordprocessingCanvas" xmlns:cx="http://schemas.microsoft.com/office/drawing/2014/chartex" xmlns:cx1="http://schemas.microsoft.com/office/drawing/2015/9/8/chartex" xmlns:cx2="http://schemas.microsoft.com/office/drawing/2015/10/21/chartex" xmlns:cx3="http://schemas.microsoft.com/office/drawing/2016/5/9/chartex" xmlns:cx4="http://schemas.microsoft.com/office/drawing/2016/5/10/chartex" xmlns:cx5="http://schemas.microsoft.com/office/drawing/2016/5/11/chartex" xmlns:cx6="http://schemas.microsoft.com/office/drawing/2016/5/12/chartex" xmlns:cx7="http://schemas.microsoft.com/office/drawing/2016/5/13/chartex" xmlns:cx8="http://schemas.microsoft.com/office/drawing/2016/5/14/chartex" xmlns:mc="http://schemas.openxmlformats.org/markup-compatibility/2006" xmlns:aink="http://schemas.microsoft.com/office/drawing/2016/ink" xmlns:am3d="http://schemas.microsoft.com/office/drawing/2017/model3d" xmlns:o="urn:schemas-microsoft-com:office:office" xmlns:r="http://schemas.openxmlformats.org/officeDocument/2006/relationships" xmlns:m="http://schemas.openxmlformats.org/officeDocument/2006/math" xmlns:v="urn:schemas-microsoft-com:vml" xmlns:wp14="http://schemas.microsoft.com/office/word/2010/wordprocessingDrawing" xmlns:wp="http://schemas.openxmlformats.org/drawingml/2006/wordprocessingDrawing" xmlns:w10="urn:schemas-microsoft-com:office:word" xmlns:w="http://schemas.openxmlformats.org/wordprocessingml/2006/main" xmlns:w14="http://schemas.microsoft.com/office/word/2010/wordml" xmlns:w15="http://schemas.microsoft.com/office/word/2012/wordml" xmlns:w16cid="http://schemas.microsoft.com/office/word/2016/wordml/cid" xmlns:w16se="http://schemas.microsoft.com/office/word/2015/wordml/symex" xmlns:wpg="http://schemas.microsoft.com/office/word/2010/wordprocessingGroup" xmlns:wpi="http://schemas.microsoft.com/office/word/2010/wordprocessingInk" xmlns:wne="http://schemas.microsoft.com/office/word/2006/wordml" xmlns:wps="http://schemas.microsoft.com/office/word/2010/wordprocessingShape" mc:Ignorable="w14 w15 w16se w16cid wp14">
   <w:p>
     <w:pPr>
       <w:pStyle w:val="Fuzeile"/>
@@ -3571,7 +2927,7 @@
 </file>
 
 <file path=word/footnotes.xml><?xml version="1.0" encoding="utf-8"?>
-<w:footnotes xmlns:wpc="http://schemas.microsoft.com/office/word/2010/wordprocessingCanvas" xmlns:mc="http://schemas.openxmlformats.org/markup-compatibility/2006" xmlns:o="urn:schemas-microsoft-com:office:office" xmlns:r="http://schemas.openxmlformats.org/officeDocument/2006/relationships" xmlns:m="http://schemas.openxmlformats.org/officeDocument/2006/math" xmlns:v="urn:schemas-microsoft-com:vml" xmlns:wp14="http://schemas.microsoft.com/office/word/2010/wordprocessingDrawing" xmlns:wp="http://schemas.openxmlformats.org/drawingml/2006/wordprocessingDrawing" xmlns:w10="urn:schemas-microsoft-com:office:word" xmlns:w="http://schemas.openxmlformats.org/wordprocessingml/2006/main" xmlns:w14="http://schemas.microsoft.com/office/word/2010/wordml" xmlns:w15="http://schemas.microsoft.com/office/word/2012/wordml" xmlns:wpg="http://schemas.microsoft.com/office/word/2010/wordprocessingGroup" xmlns:wpi="http://schemas.microsoft.com/office/word/2010/wordprocessingInk" xmlns:wne="http://schemas.microsoft.com/office/word/2006/wordml" xmlns:wps="http://schemas.microsoft.com/office/word/2010/wordprocessingShape" mc:Ignorable="w14 w15 wp14">
+<w:footnotes xmlns:wpc="http://schemas.microsoft.com/office/word/2010/wordprocessingCanvas" xmlns:cx="http://schemas.microsoft.com/office/drawing/2014/chartex" xmlns:cx1="http://schemas.microsoft.com/office/drawing/2015/9/8/chartex" xmlns:cx2="http://schemas.microsoft.com/office/drawing/2015/10/21/chartex" xmlns:cx3="http://schemas.microsoft.com/office/drawing/2016/5/9/chartex" xmlns:cx4="http://schemas.microsoft.com/office/drawing/2016/5/10/chartex" xmlns:cx5="http://schemas.microsoft.com/office/drawing/2016/5/11/chartex" xmlns:cx6="http://schemas.microsoft.com/office/drawing/2016/5/12/chartex" xmlns:cx7="http://schemas.microsoft.com/office/drawing/2016/5/13/chartex" xmlns:cx8="http://schemas.microsoft.com/office/drawing/2016/5/14/chartex" xmlns:mc="http://schemas.openxmlformats.org/markup-compatibility/2006" xmlns:aink="http://schemas.microsoft.com/office/drawing/2016/ink" xmlns:am3d="http://schemas.microsoft.com/office/drawing/2017/model3d" xmlns:o="urn:schemas-microsoft-com:office:office" xmlns:r="http://schemas.openxmlformats.org/officeDocument/2006/relationships" xmlns:m="http://schemas.openxmlformats.org/officeDocument/2006/math" xmlns:v="urn:schemas-microsoft-com:vml" xmlns:wp14="http://schemas.microsoft.com/office/word/2010/wordprocessingDrawing" xmlns:wp="http://schemas.openxmlformats.org/drawingml/2006/wordprocessingDrawing" xmlns:w10="urn:schemas-microsoft-com:office:word" xmlns:w="http://schemas.openxmlformats.org/wordprocessingml/2006/main" xmlns:w14="http://schemas.microsoft.com/office/word/2010/wordml" xmlns:w15="http://schemas.microsoft.com/office/word/2012/wordml" xmlns:w16cid="http://schemas.microsoft.com/office/word/2016/wordml/cid" xmlns:w16se="http://schemas.microsoft.com/office/word/2015/wordml/symex" xmlns:wpg="http://schemas.microsoft.com/office/word/2010/wordprocessingGroup" xmlns:wpi="http://schemas.microsoft.com/office/word/2010/wordprocessingInk" xmlns:wne="http://schemas.microsoft.com/office/word/2006/wordml" xmlns:wps="http://schemas.microsoft.com/office/word/2010/wordprocessingShape" mc:Ignorable="w14 w15 w16se w16cid wp14">
   <w:footnote w:type="separator" w:id="-1">
     <w:p>
       <w:pPr>
@@ -3596,7 +2952,7 @@
 </file>
 
 <file path=word/header1.xml><?xml version="1.0" encoding="utf-8"?>
-<w:hdr xmlns:wpc="http://schemas.microsoft.com/office/word/2010/wordprocessingCanvas" xmlns:mc="http://schemas.openxmlformats.org/markup-compatibility/2006" xmlns:o="urn:schemas-microsoft-com:office:office" xmlns:r="http://schemas.openxmlformats.org/officeDocument/2006/relationships" xmlns:m="http://schemas.openxmlformats.org/officeDocument/2006/math" xmlns:v="urn:schemas-microsoft-com:vml" xmlns:wp14="http://schemas.microsoft.com/office/word/2010/wordprocessingDrawing" xmlns:wp="http://schemas.openxmlformats.org/drawingml/2006/wordprocessingDrawing" xmlns:w10="urn:schemas-microsoft-com:office:word" xmlns:w="http://schemas.openxmlformats.org/wordprocessingml/2006/main" xmlns:w14="http://schemas.microsoft.com/office/word/2010/wordml" xmlns:w15="http://schemas.microsoft.com/office/word/2012/wordml" xmlns:wpg="http://schemas.microsoft.com/office/word/2010/wordprocessingGroup" xmlns:wpi="http://schemas.microsoft.com/office/word/2010/wordprocessingInk" xmlns:wne="http://schemas.microsoft.com/office/word/2006/wordml" xmlns:wps="http://schemas.microsoft.com/office/word/2010/wordprocessingShape" mc:Ignorable="w14 w15 wp14">
+<w:hdr xmlns:wpc="http://schemas.microsoft.com/office/word/2010/wordprocessingCanvas" xmlns:cx="http://schemas.microsoft.com/office/drawing/2014/chartex" xmlns:cx1="http://schemas.microsoft.com/office/drawing/2015/9/8/chartex" xmlns:cx2="http://schemas.microsoft.com/office/drawing/2015/10/21/chartex" xmlns:cx3="http://schemas.microsoft.com/office/drawing/2016/5/9/chartex" xmlns:cx4="http://schemas.microsoft.com/office/drawing/2016/5/10/chartex" xmlns:cx5="http://schemas.microsoft.com/office/drawing/2016/5/11/chartex" xmlns:cx6="http://schemas.microsoft.com/office/drawing/2016/5/12/chartex" xmlns:cx7="http://schemas.microsoft.com/office/drawing/2016/5/13/chartex" xmlns:cx8="http://schemas.microsoft.com/office/drawing/2016/5/14/chartex" xmlns:mc="http://schemas.openxmlformats.org/markup-compatibility/2006" xmlns:aink="http://schemas.microsoft.com/office/drawing/2016/ink" xmlns:am3d="http://schemas.microsoft.com/office/drawing/2017/model3d" xmlns:o="urn:schemas-microsoft-com:office:office" xmlns:r="http://schemas.openxmlformats.org/officeDocument/2006/relationships" xmlns:m="http://schemas.openxmlformats.org/officeDocument/2006/math" xmlns:v="urn:schemas-microsoft-com:vml" xmlns:wp14="http://schemas.microsoft.com/office/word/2010/wordprocessingDrawing" xmlns:wp="http://schemas.openxmlformats.org/drawingml/2006/wordprocessingDrawing" xmlns:w10="urn:schemas-microsoft-com:office:word" xmlns:w="http://schemas.openxmlformats.org/wordprocessingml/2006/main" xmlns:w14="http://schemas.microsoft.com/office/word/2010/wordml" xmlns:w15="http://schemas.microsoft.com/office/word/2012/wordml" xmlns:w16cid="http://schemas.microsoft.com/office/word/2016/wordml/cid" xmlns:w16se="http://schemas.microsoft.com/office/word/2015/wordml/symex" xmlns:wpg="http://schemas.microsoft.com/office/word/2010/wordprocessingGroup" xmlns:wpi="http://schemas.microsoft.com/office/word/2010/wordprocessingInk" xmlns:wne="http://schemas.microsoft.com/office/word/2006/wordml" xmlns:wps="http://schemas.microsoft.com/office/word/2010/wordprocessingShape" mc:Ignorable="w14 w15 w16se w16cid wp14">
   <w:p>
     <w:pPr>
       <w:pStyle w:val="Kopfzeile"/>
@@ -3623,7 +2979,7 @@
       <w:rPr>
         <w:noProof/>
       </w:rPr>
-      <w:t>Problemlösungen</w:t>
+      <w:t>Berichterstattung</w:t>
     </w:r>
     <w:r>
       <w:rPr>
@@ -3636,7 +2992,7 @@
 </file>
 
 <file path=word/numbering.xml><?xml version="1.0" encoding="utf-8"?>
-<w:numbering xmlns:wpc="http://schemas.microsoft.com/office/word/2010/wordprocessingCanvas" xmlns:mc="http://schemas.openxmlformats.org/markup-compatibility/2006" xmlns:o="urn:schemas-microsoft-com:office:office" xmlns:r="http://schemas.openxmlformats.org/officeDocument/2006/relationships" xmlns:m="http://schemas.openxmlformats.org/officeDocument/2006/math" xmlns:v="urn:schemas-microsoft-com:vml" xmlns:wp14="http://schemas.microsoft.com/office/word/2010/wordprocessingDrawing" xmlns:wp="http://schemas.openxmlformats.org/drawingml/2006/wordprocessingDrawing" xmlns:w10="urn:schemas-microsoft-com:office:word" xmlns:w="http://schemas.openxmlformats.org/wordprocessingml/2006/main" xmlns:w14="http://schemas.microsoft.com/office/word/2010/wordml" xmlns:w15="http://schemas.microsoft.com/office/word/2012/wordml" xmlns:wpg="http://schemas.microsoft.com/office/word/2010/wordprocessingGroup" xmlns:wpi="http://schemas.microsoft.com/office/word/2010/wordprocessingInk" xmlns:wne="http://schemas.microsoft.com/office/word/2006/wordml" xmlns:wps="http://schemas.microsoft.com/office/word/2010/wordprocessingShape" mc:Ignorable="w14 w15 wp14">
+<w:numbering xmlns:wpc="http://schemas.microsoft.com/office/word/2010/wordprocessingCanvas" xmlns:cx="http://schemas.microsoft.com/office/drawing/2014/chartex" xmlns:cx1="http://schemas.microsoft.com/office/drawing/2015/9/8/chartex" xmlns:cx2="http://schemas.microsoft.com/office/drawing/2015/10/21/chartex" xmlns:cx3="http://schemas.microsoft.com/office/drawing/2016/5/9/chartex" xmlns:cx4="http://schemas.microsoft.com/office/drawing/2016/5/10/chartex" xmlns:cx5="http://schemas.microsoft.com/office/drawing/2016/5/11/chartex" xmlns:cx6="http://schemas.microsoft.com/office/drawing/2016/5/12/chartex" xmlns:cx7="http://schemas.microsoft.com/office/drawing/2016/5/13/chartex" xmlns:cx8="http://schemas.microsoft.com/office/drawing/2016/5/14/chartex" xmlns:mc="http://schemas.openxmlformats.org/markup-compatibility/2006" xmlns:aink="http://schemas.microsoft.com/office/drawing/2016/ink" xmlns:am3d="http://schemas.microsoft.com/office/drawing/2017/model3d" xmlns:o="urn:schemas-microsoft-com:office:office" xmlns:r="http://schemas.openxmlformats.org/officeDocument/2006/relationships" xmlns:m="http://schemas.openxmlformats.org/officeDocument/2006/math" xmlns:v="urn:schemas-microsoft-com:vml" xmlns:wp14="http://schemas.microsoft.com/office/word/2010/wordprocessingDrawing" xmlns:wp="http://schemas.openxmlformats.org/drawingml/2006/wordprocessingDrawing" xmlns:w10="urn:schemas-microsoft-com:office:word" xmlns:w="http://schemas.openxmlformats.org/wordprocessingml/2006/main" xmlns:w14="http://schemas.microsoft.com/office/word/2010/wordml" xmlns:w15="http://schemas.microsoft.com/office/word/2012/wordml" xmlns:w16cid="http://schemas.microsoft.com/office/word/2016/wordml/cid" xmlns:w16se="http://schemas.microsoft.com/office/word/2015/wordml/symex" xmlns:wpg="http://schemas.microsoft.com/office/word/2010/wordprocessingGroup" xmlns:wpi="http://schemas.microsoft.com/office/word/2010/wordprocessingInk" xmlns:wne="http://schemas.microsoft.com/office/word/2006/wordml" xmlns:wps="http://schemas.microsoft.com/office/word/2010/wordprocessingShape" mc:Ignorable="w14 w15 w16se w16cid wp14">
   <w:abstractNum w:abstractNumId="0" w15:restartNumberingAfterBreak="0">
     <w:nsid w:val="FFFFFF7C"/>
     <w:multiLevelType w:val="singleLevel"/>
@@ -4446,7 +3802,7 @@
 </file>
 
 <file path=word/styles.xml><?xml version="1.0" encoding="utf-8"?>
-<w:styles xmlns:mc="http://schemas.openxmlformats.org/markup-compatibility/2006" xmlns:r="http://schemas.openxmlformats.org/officeDocument/2006/relationships" xmlns:w="http://schemas.openxmlformats.org/wordprocessingml/2006/main" xmlns:w14="http://schemas.microsoft.com/office/word/2010/wordml" xmlns:w15="http://schemas.microsoft.com/office/word/2012/wordml" mc:Ignorable="w14 w15">
+<w:styles xmlns:mc="http://schemas.openxmlformats.org/markup-compatibility/2006" xmlns:r="http://schemas.openxmlformats.org/officeDocument/2006/relationships" xmlns:w="http://schemas.openxmlformats.org/wordprocessingml/2006/main" xmlns:w14="http://schemas.microsoft.com/office/word/2010/wordml" xmlns:w15="http://schemas.microsoft.com/office/word/2012/wordml" xmlns:w16cid="http://schemas.microsoft.com/office/word/2016/wordml/cid" xmlns:w16se="http://schemas.microsoft.com/office/word/2015/wordml/symex" mc:Ignorable="w14 w15 w16se w16cid">
   <w:docDefaults>
     <w:rPrDefault>
       <w:rPr>
@@ -4456,7 +3812,7 @@
     </w:rPrDefault>
     <w:pPrDefault/>
   </w:docDefaults>
-  <w:latentStyles w:defLockedState="0" w:defUIPriority="0" w:defSemiHidden="0" w:defUnhideWhenUsed="0" w:defQFormat="0" w:count="371">
+  <w:latentStyles w:defLockedState="0" w:defUIPriority="0" w:defSemiHidden="0" w:defUnhideWhenUsed="0" w:defQFormat="0" w:count="376">
     <w:lsdException w:name="Normal" w:qFormat="1"/>
     <w:lsdException w:name="heading 1" w:qFormat="1"/>
     <w:lsdException w:name="heading 2" w:semiHidden="1" w:unhideWhenUsed="1" w:qFormat="1"/>
@@ -4821,6 +4177,11 @@
     <w:lsdException w:name="List Table 5 Dark Accent 6" w:uiPriority="50"/>
     <w:lsdException w:name="List Table 6 Colorful Accent 6" w:uiPriority="51"/>
     <w:lsdException w:name="List Table 7 Colorful Accent 6" w:uiPriority="52"/>
+    <w:lsdException w:name="Mention" w:semiHidden="1" w:uiPriority="99" w:unhideWhenUsed="1"/>
+    <w:lsdException w:name="Smart Hyperlink" w:semiHidden="1" w:uiPriority="99" w:unhideWhenUsed="1"/>
+    <w:lsdException w:name="Hashtag" w:semiHidden="1" w:uiPriority="99" w:unhideWhenUsed="1"/>
+    <w:lsdException w:name="Unresolved Mention" w:semiHidden="1" w:uiPriority="99" w:unhideWhenUsed="1"/>
+    <w:lsdException w:name="Smart Link" w:semiHidden="1" w:uiPriority="99" w:unhideWhenUsed="1"/>
   </w:latentStyles>
   <w:style w:type="paragraph" w:default="1" w:styleId="Standard">
     <w:name w:val="Normal"/>
@@ -6010,7 +5371,7 @@
 </file>
 
 <file path=customXml/itemProps1.xml><?xml version="1.0" encoding="utf-8"?>
-<ds:datastoreItem xmlns:ds="http://schemas.openxmlformats.org/officeDocument/2006/customXml" ds:itemID="{2D229157-6910-48DE-A072-5AE9E62389E9}">
+<ds:datastoreItem xmlns:ds="http://schemas.openxmlformats.org/officeDocument/2006/customXml" ds:itemID="{6710E8CD-A821-42DD-8FA2-F3034BCCA32B}">
   <ds:schemaRefs>
     <ds:schemaRef ds:uri="http://schemas.openxmlformats.org/officeDocument/2006/bibliography"/>
   </ds:schemaRefs>

</xml_diff>